<commit_message>
added technologies to list
</commit_message>
<xml_diff>
--- a/word_files/Brad Tudor - Resume.docx
+++ b/word_files/Brad Tudor - Resume.docx
@@ -1,6 +1,6 @@
 
 <file path=word/document.xml><?xml version="1.0" encoding="utf-8"?>
-<w:document xmlns:wpc="http://schemas.microsoft.com/office/word/2010/wordprocessingCanvas" xmlns:mc="http://schemas.openxmlformats.org/markup-compatibility/2006" xmlns:o="urn:schemas-microsoft-com:office:office" xmlns:r="http://schemas.openxmlformats.org/officeDocument/2006/relationships" xmlns:m="http://schemas.openxmlformats.org/officeDocument/2006/math" xmlns:v="urn:schemas-microsoft-com:vml" xmlns:wp14="http://schemas.microsoft.com/office/word/2010/wordprocessingDrawing" xmlns:wp="http://schemas.openxmlformats.org/drawingml/2006/wordprocessingDrawing" xmlns:w10="urn:schemas-microsoft-com:office:word" xmlns:w="http://schemas.openxmlformats.org/wordprocessingml/2006/main" xmlns:w14="http://schemas.microsoft.com/office/word/2010/wordml" xmlns:w15="http://schemas.microsoft.com/office/word/2012/wordml" xmlns:wpg="http://schemas.microsoft.com/office/word/2010/wordprocessingGroup" xmlns:wpi="http://schemas.microsoft.com/office/word/2010/wordprocessingInk" xmlns:wne="http://schemas.microsoft.com/office/word/2006/wordml" xmlns:wps="http://schemas.microsoft.com/office/word/2010/wordprocessingShape" mc:Ignorable="w14 w15 wp14">
+<w:document xmlns:wpc="http://schemas.microsoft.com/office/word/2010/wordprocessingCanvas" xmlns:cx="http://schemas.microsoft.com/office/drawing/2014/chartex" xmlns:cx1="http://schemas.microsoft.com/office/drawing/2015/9/8/chartex" xmlns:cx2="http://schemas.microsoft.com/office/drawing/2015/10/21/chartex" xmlns:cx3="http://schemas.microsoft.com/office/drawing/2016/5/9/chartex" xmlns:cx4="http://schemas.microsoft.com/office/drawing/2016/5/10/chartex" xmlns:cx5="http://schemas.microsoft.com/office/drawing/2016/5/11/chartex" xmlns:cx6="http://schemas.microsoft.com/office/drawing/2016/5/12/chartex" xmlns:cx7="http://schemas.microsoft.com/office/drawing/2016/5/13/chartex" xmlns:cx8="http://schemas.microsoft.com/office/drawing/2016/5/14/chartex" xmlns:mc="http://schemas.openxmlformats.org/markup-compatibility/2006" xmlns:aink="http://schemas.microsoft.com/office/drawing/2016/ink" xmlns:am3d="http://schemas.microsoft.com/office/drawing/2017/model3d" xmlns:o="urn:schemas-microsoft-com:office:office" xmlns:r="http://schemas.openxmlformats.org/officeDocument/2006/relationships" xmlns:m="http://schemas.openxmlformats.org/officeDocument/2006/math" xmlns:v="urn:schemas-microsoft-com:vml" xmlns:wp14="http://schemas.microsoft.com/office/word/2010/wordprocessingDrawing" xmlns:wp="http://schemas.openxmlformats.org/drawingml/2006/wordprocessingDrawing" xmlns:w10="urn:schemas-microsoft-com:office:word" xmlns:w="http://schemas.openxmlformats.org/wordprocessingml/2006/main" xmlns:w14="http://schemas.microsoft.com/office/word/2010/wordml" xmlns:w15="http://schemas.microsoft.com/office/word/2012/wordml" xmlns:w16cid="http://schemas.microsoft.com/office/word/2016/wordml/cid" xmlns:w16se="http://schemas.microsoft.com/office/word/2015/wordml/symex" xmlns:wpg="http://schemas.microsoft.com/office/word/2010/wordprocessingGroup" xmlns:wpi="http://schemas.microsoft.com/office/word/2010/wordprocessingInk" xmlns:wne="http://schemas.microsoft.com/office/word/2006/wordml" xmlns:wps="http://schemas.microsoft.com/office/word/2010/wordprocessingShape" mc:Ignorable="w14 w15 w16se w16cid wp14">
   <w:body>
     <w:p>
       <w:pPr>
@@ -67,7 +67,7 @@
               </wp:anchor>
             </w:drawing>
           </mc:Choice>
-          <mc:Fallback xmlns:w16se="http://schemas.microsoft.com/office/word/2015/wordml/symex" xmlns:w16cid="http://schemas.microsoft.com/office/word/2016/wordml/cid" xmlns:am3d="http://schemas.microsoft.com/office/drawing/2017/model3d" xmlns:aink="http://schemas.microsoft.com/office/drawing/2016/ink" xmlns:cx8="http://schemas.microsoft.com/office/drawing/2016/5/14/chartex" xmlns:cx7="http://schemas.microsoft.com/office/drawing/2016/5/13/chartex" xmlns:cx6="http://schemas.microsoft.com/office/drawing/2016/5/12/chartex" xmlns:cx5="http://schemas.microsoft.com/office/drawing/2016/5/11/chartex" xmlns:cx4="http://schemas.microsoft.com/office/drawing/2016/5/10/chartex" xmlns:cx3="http://schemas.microsoft.com/office/drawing/2016/5/9/chartex" xmlns:cx2="http://schemas.microsoft.com/office/drawing/2015/10/21/chartex" xmlns:cx1="http://schemas.microsoft.com/office/drawing/2015/9/8/chartex" xmlns:cx="http://schemas.microsoft.com/office/drawing/2014/chartex">
+          <mc:Fallback>
             <w:pict>
               <v:line id="_x0000_s1026" style="visibility:visible;position:absolute;margin-left:-15.7pt;margin-top:27.3pt;width:577.5pt;height:0.0pt;z-index:251659264;mso-position-horizontal:absolute;mso-position-horizontal-relative:text;mso-position-vertical:absolute;mso-position-vertical-relative:line;mso-wrap-distance-left:0.0pt;mso-wrap-distance-top:0.0pt;mso-wrap-distance-right:0.0pt;mso-wrap-distance-bottom:0.0pt;">
                 <v:fill on="f"/>
@@ -194,7 +194,7 @@
               </wp:anchor>
             </w:drawing>
           </mc:Choice>
-          <mc:Fallback xmlns:w16se="http://schemas.microsoft.com/office/word/2015/wordml/symex" xmlns:w16cid="http://schemas.microsoft.com/office/word/2016/wordml/cid" xmlns:am3d="http://schemas.microsoft.com/office/drawing/2017/model3d" xmlns:aink="http://schemas.microsoft.com/office/drawing/2016/ink" xmlns:cx8="http://schemas.microsoft.com/office/drawing/2016/5/14/chartex" xmlns:cx7="http://schemas.microsoft.com/office/drawing/2016/5/13/chartex" xmlns:cx6="http://schemas.microsoft.com/office/drawing/2016/5/12/chartex" xmlns:cx5="http://schemas.microsoft.com/office/drawing/2016/5/11/chartex" xmlns:cx4="http://schemas.microsoft.com/office/drawing/2016/5/10/chartex" xmlns:cx3="http://schemas.microsoft.com/office/drawing/2016/5/9/chartex" xmlns:cx2="http://schemas.microsoft.com/office/drawing/2015/10/21/chartex" xmlns:cx1="http://schemas.microsoft.com/office/drawing/2015/9/8/chartex" xmlns:cx="http://schemas.microsoft.com/office/drawing/2014/chartex">
+          <mc:Fallback>
             <w:pict>
               <v:line id="_x0000_s1027" style="visibility:visible;position:absolute;margin-left:-15.7pt;margin-top:-3.1pt;width:577.5pt;height:0.0pt;z-index:251660288;mso-position-horizontal:absolute;mso-position-horizontal-relative:text;mso-position-vertical:absolute;mso-position-vertical-relative:line;mso-wrap-distance-left:0.0pt;mso-wrap-distance-top:0.0pt;mso-wrap-distance-right:0.0pt;mso-wrap-distance-bottom:0.0pt;">
                 <v:fill on="f"/>
@@ -446,7 +446,7 @@
               </wp:anchor>
             </w:drawing>
           </mc:Choice>
-          <mc:Fallback xmlns:w16se="http://schemas.microsoft.com/office/word/2015/wordml/symex" xmlns:w16cid="http://schemas.microsoft.com/office/word/2016/wordml/cid" xmlns:am3d="http://schemas.microsoft.com/office/drawing/2017/model3d" xmlns:aink="http://schemas.microsoft.com/office/drawing/2016/ink" xmlns:cx8="http://schemas.microsoft.com/office/drawing/2016/5/14/chartex" xmlns:cx7="http://schemas.microsoft.com/office/drawing/2016/5/13/chartex" xmlns:cx6="http://schemas.microsoft.com/office/drawing/2016/5/12/chartex" xmlns:cx5="http://schemas.microsoft.com/office/drawing/2016/5/11/chartex" xmlns:cx4="http://schemas.microsoft.com/office/drawing/2016/5/10/chartex" xmlns:cx3="http://schemas.microsoft.com/office/drawing/2016/5/9/chartex" xmlns:cx2="http://schemas.microsoft.com/office/drawing/2015/10/21/chartex" xmlns:cx1="http://schemas.microsoft.com/office/drawing/2015/9/8/chartex" xmlns:cx="http://schemas.microsoft.com/office/drawing/2014/chartex">
+          <mc:Fallback>
             <w:pict>
               <v:line w14:anchorId="72751AC2" id="officeArt object" o:spid="_x0000_s1026" alt="officeArt object" style="position:absolute;z-index:251670528;visibility:visible;mso-wrap-style:square;mso-wrap-distance-left:0;mso-wrap-distance-top:0;mso-wrap-distance-right:0;mso-wrap-distance-bottom:0;mso-position-horizontal:absolute;mso-position-horizontal-relative:text;mso-position-vertical:absolute;mso-position-vertical-relative:line" from="-17.2pt,5.5pt" to="560.3pt,5.5pt" o:gfxdata="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" strokeweight="1.5pt">
                 <w10:wrap anchory="line"/>
@@ -538,7 +538,7 @@
               </wp:anchor>
             </w:drawing>
           </mc:Choice>
-          <mc:Fallback xmlns:w16se="http://schemas.microsoft.com/office/word/2015/wordml/symex" xmlns:w16cid="http://schemas.microsoft.com/office/word/2016/wordml/cid" xmlns:am3d="http://schemas.microsoft.com/office/drawing/2017/model3d" xmlns:aink="http://schemas.microsoft.com/office/drawing/2016/ink" xmlns:cx8="http://schemas.microsoft.com/office/drawing/2016/5/14/chartex" xmlns:cx7="http://schemas.microsoft.com/office/drawing/2016/5/13/chartex" xmlns:cx6="http://schemas.microsoft.com/office/drawing/2016/5/12/chartex" xmlns:cx5="http://schemas.microsoft.com/office/drawing/2016/5/11/chartex" xmlns:cx4="http://schemas.microsoft.com/office/drawing/2016/5/10/chartex" xmlns:cx3="http://schemas.microsoft.com/office/drawing/2016/5/9/chartex" xmlns:cx2="http://schemas.microsoft.com/office/drawing/2015/10/21/chartex" xmlns:cx1="http://schemas.microsoft.com/office/drawing/2015/9/8/chartex" xmlns:cx="http://schemas.microsoft.com/office/drawing/2014/chartex">
+          <mc:Fallback>
             <w:pict>
               <v:line w14:anchorId="69689218" id="officeArt object" o:spid="_x0000_s1026" alt="officeArt object" style="position:absolute;z-index:251672576;visibility:visible;mso-wrap-style:square;mso-wrap-distance-left:0;mso-wrap-distance-top:0;mso-wrap-distance-right:0;mso-wrap-distance-bottom:0;mso-position-horizontal:absolute;mso-position-horizontal-relative:text;mso-position-vertical:absolute;mso-position-vertical-relative:line" from="-17.25pt,.35pt" to="560.25pt,.35pt" o:gfxdata="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" strokeweight="1.5pt">
                 <w10:wrap anchory="line"/>
@@ -805,7 +805,23 @@
           <w:sz w:val="21"/>
           <w:szCs w:val="21"/>
         </w:rPr>
-        <w:t>REST API</w:t>
+        <w:t>REST</w:t>
+      </w:r>
+      <w:r>
+        <w:rPr>
+          <w:rFonts w:ascii="Times New Roman" w:hAnsi="Times New Roman"/>
+          <w:sz w:val="21"/>
+          <w:szCs w:val="21"/>
+        </w:rPr>
+        <w:t>ful</w:t>
+      </w:r>
+      <w:r>
+        <w:rPr>
+          <w:rFonts w:ascii="Times New Roman" w:hAnsi="Times New Roman"/>
+          <w:sz w:val="21"/>
+          <w:szCs w:val="21"/>
+        </w:rPr>
+        <w:t xml:space="preserve"> API</w:t>
       </w:r>
       <w:r>
         <w:rPr>
@@ -910,6 +926,43 @@
         <w:t>PostMan</w:t>
       </w:r>
       <w:proofErr w:type="spellEnd"/>
+      <w:r>
+        <w:rPr>
+          <w:rFonts w:ascii="Times New Roman" w:hAnsi="Times New Roman"/>
+          <w:sz w:val="21"/>
+          <w:szCs w:val="21"/>
+        </w:rPr>
+        <w:tab/>
+        <w:t>React Native</w:t>
+      </w:r>
+      <w:r>
+        <w:rPr>
+          <w:rFonts w:ascii="Times New Roman" w:hAnsi="Times New Roman"/>
+          <w:sz w:val="21"/>
+          <w:szCs w:val="21"/>
+        </w:rPr>
+        <w:tab/>
+        <w:t>AJAX</w:t>
+      </w:r>
+      <w:r>
+        <w:rPr>
+          <w:rFonts w:ascii="Times New Roman" w:hAnsi="Times New Roman"/>
+          <w:sz w:val="21"/>
+          <w:szCs w:val="21"/>
+        </w:rPr>
+        <w:tab/>
+      </w:r>
+      <w:r>
+        <w:rPr>
+          <w:rFonts w:ascii="Times New Roman" w:hAnsi="Times New Roman"/>
+          <w:sz w:val="21"/>
+          <w:szCs w:val="21"/>
+        </w:rPr>
+        <w:tab/>
+        <w:t>HTTP</w:t>
+      </w:r>
+      <w:bookmarkStart w:id="0" w:name="_GoBack"/>
+      <w:bookmarkEnd w:id="0"/>
     </w:p>
     <w:p>
       <w:pPr>
@@ -970,7 +1023,7 @@
               </wp:anchor>
             </w:drawing>
           </mc:Choice>
-          <mc:Fallback xmlns:w16se="http://schemas.microsoft.com/office/word/2015/wordml/symex" xmlns:w16cid="http://schemas.microsoft.com/office/word/2016/wordml/cid" xmlns:am3d="http://schemas.microsoft.com/office/drawing/2017/model3d" xmlns:aink="http://schemas.microsoft.com/office/drawing/2016/ink" xmlns:cx8="http://schemas.microsoft.com/office/drawing/2016/5/14/chartex" xmlns:cx7="http://schemas.microsoft.com/office/drawing/2016/5/13/chartex" xmlns:cx6="http://schemas.microsoft.com/office/drawing/2016/5/12/chartex" xmlns:cx5="http://schemas.microsoft.com/office/drawing/2016/5/11/chartex" xmlns:cx4="http://schemas.microsoft.com/office/drawing/2016/5/10/chartex" xmlns:cx3="http://schemas.microsoft.com/office/drawing/2016/5/9/chartex" xmlns:cx2="http://schemas.microsoft.com/office/drawing/2015/10/21/chartex" xmlns:cx1="http://schemas.microsoft.com/office/drawing/2015/9/8/chartex" xmlns:cx="http://schemas.microsoft.com/office/drawing/2014/chartex">
+          <mc:Fallback>
             <w:pict>
               <v:line w14:anchorId="5AF8A08E" id="officeArt object" o:spid="_x0000_s1026" alt="officeArt object" style="position:absolute;z-index:251673600;visibility:visible;mso-wrap-style:square;mso-wrap-distance-left:0;mso-wrap-distance-top:0;mso-wrap-distance-right:0;mso-wrap-distance-bottom:0;mso-position-horizontal:absolute;mso-position-horizontal-relative:text;mso-position-vertical:absolute;mso-position-vertical-relative:line" from="-17.25pt,2.55pt" to="560.25pt,2.55pt" o:gfxdata="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" strokeweight="1.5pt">
                 <w10:wrap anchory="line"/>
@@ -2840,7 +2893,7 @@
               </wp:anchor>
             </w:drawing>
           </mc:Choice>
-          <mc:Fallback xmlns:w16se="http://schemas.microsoft.com/office/word/2015/wordml/symex" xmlns:w16cid="http://schemas.microsoft.com/office/word/2016/wordml/cid" xmlns:am3d="http://schemas.microsoft.com/office/drawing/2017/model3d" xmlns:aink="http://schemas.microsoft.com/office/drawing/2016/ink" xmlns:cx8="http://schemas.microsoft.com/office/drawing/2016/5/14/chartex" xmlns:cx7="http://schemas.microsoft.com/office/drawing/2016/5/13/chartex" xmlns:cx6="http://schemas.microsoft.com/office/drawing/2016/5/12/chartex" xmlns:cx5="http://schemas.microsoft.com/office/drawing/2016/5/11/chartex" xmlns:cx4="http://schemas.microsoft.com/office/drawing/2016/5/10/chartex" xmlns:cx3="http://schemas.microsoft.com/office/drawing/2016/5/9/chartex" xmlns:cx2="http://schemas.microsoft.com/office/drawing/2015/10/21/chartex" xmlns:cx1="http://schemas.microsoft.com/office/drawing/2015/9/8/chartex" xmlns:cx="http://schemas.microsoft.com/office/drawing/2014/chartex">
+          <mc:Fallback>
             <w:pict>
               <v:line w14:anchorId="25FC99A9" id="officeArt object" o:spid="_x0000_s1026" alt="officeArt object" style="position:absolute;z-index:251675648;visibility:visible;mso-wrap-style:square;mso-wrap-distance-left:0;mso-wrap-distance-top:0;mso-wrap-distance-right:0;mso-wrap-distance-bottom:0;mso-position-horizontal:absolute;mso-position-horizontal-relative:text;mso-position-vertical:absolute;mso-position-vertical-relative:line" from="-17.25pt,5.2pt" to="560.25pt,5.2pt" o:gfxdata="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" strokeweight="1.5pt">
                 <w10:wrap anchory="line"/>
@@ -2987,7 +3040,7 @@
               </wp:anchor>
             </w:drawing>
           </mc:Choice>
-          <mc:Fallback xmlns:w16se="http://schemas.microsoft.com/office/word/2015/wordml/symex" xmlns:w16cid="http://schemas.microsoft.com/office/word/2016/wordml/cid" xmlns:am3d="http://schemas.microsoft.com/office/drawing/2017/model3d" xmlns:aink="http://schemas.microsoft.com/office/drawing/2016/ink" xmlns:cx8="http://schemas.microsoft.com/office/drawing/2016/5/14/chartex" xmlns:cx7="http://schemas.microsoft.com/office/drawing/2016/5/13/chartex" xmlns:cx6="http://schemas.microsoft.com/office/drawing/2016/5/12/chartex" xmlns:cx5="http://schemas.microsoft.com/office/drawing/2016/5/11/chartex" xmlns:cx4="http://schemas.microsoft.com/office/drawing/2016/5/10/chartex" xmlns:cx3="http://schemas.microsoft.com/office/drawing/2016/5/9/chartex" xmlns:cx2="http://schemas.microsoft.com/office/drawing/2015/10/21/chartex" xmlns:cx1="http://schemas.microsoft.com/office/drawing/2015/9/8/chartex" xmlns:cx="http://schemas.microsoft.com/office/drawing/2014/chartex">
+          <mc:Fallback>
             <w:pict>
               <v:line w14:anchorId="401EA160" id="officeArt object" o:spid="_x0000_s1026" alt="officeArt object" style="position:absolute;z-index:251667456;visibility:visible;mso-wrap-style:square;mso-wrap-distance-left:0;mso-wrap-distance-top:0;mso-wrap-distance-right:0;mso-wrap-distance-bottom:0;mso-position-horizontal:absolute;mso-position-horizontal-relative:text;mso-position-vertical:absolute;mso-position-vertical-relative:line" from="-17.25pt,.35pt" to="560.25pt,.35pt" o:gfxdata="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" strokeweight="1.5pt">
                 <w10:wrap anchory="line"/>
@@ -3298,7 +3351,7 @@
               </wp:anchor>
             </w:drawing>
           </mc:Choice>
-          <mc:Fallback xmlns:w16se="http://schemas.microsoft.com/office/word/2015/wordml/symex" xmlns:w16cid="http://schemas.microsoft.com/office/word/2016/wordml/cid" xmlns:am3d="http://schemas.microsoft.com/office/drawing/2017/model3d" xmlns:aink="http://schemas.microsoft.com/office/drawing/2016/ink" xmlns:cx8="http://schemas.microsoft.com/office/drawing/2016/5/14/chartex" xmlns:cx7="http://schemas.microsoft.com/office/drawing/2016/5/13/chartex" xmlns:cx6="http://schemas.microsoft.com/office/drawing/2016/5/12/chartex" xmlns:cx5="http://schemas.microsoft.com/office/drawing/2016/5/11/chartex" xmlns:cx4="http://schemas.microsoft.com/office/drawing/2016/5/10/chartex" xmlns:cx3="http://schemas.microsoft.com/office/drawing/2016/5/9/chartex" xmlns:cx2="http://schemas.microsoft.com/office/drawing/2015/10/21/chartex" xmlns:cx1="http://schemas.microsoft.com/office/drawing/2015/9/8/chartex" xmlns:cx="http://schemas.microsoft.com/office/drawing/2014/chartex">
+          <mc:Fallback>
             <w:pict>
               <v:line w14:anchorId="015CD6EA" id="officeArt object" o:spid="_x0000_s1026" alt="officeArt object" style="position:absolute;z-index:251668480;visibility:visible;mso-wrap-style:square;mso-wrap-distance-left:0;mso-wrap-distance-top:0;mso-wrap-distance-right:0;mso-wrap-distance-bottom:0;mso-position-horizontal:absolute;mso-position-horizontal-relative:text;mso-position-vertical:absolute;mso-position-vertical-relative:line" from="-17.25pt,2.55pt" to="560.25pt,2.55pt" o:gfxdata="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" strokeweight="1.5pt">
                 <w10:wrap anchory="line"/>
@@ -5540,7 +5593,7 @@
               </wp:anchor>
             </w:drawing>
           </mc:Choice>
-          <mc:Fallback xmlns:w16se="http://schemas.microsoft.com/office/word/2015/wordml/symex" xmlns:w16cid="http://schemas.microsoft.com/office/word/2016/wordml/cid" xmlns:am3d="http://schemas.microsoft.com/office/drawing/2017/model3d" xmlns:aink="http://schemas.microsoft.com/office/drawing/2016/ink" xmlns:cx8="http://schemas.microsoft.com/office/drawing/2016/5/14/chartex" xmlns:cx7="http://schemas.microsoft.com/office/drawing/2016/5/13/chartex" xmlns:cx6="http://schemas.microsoft.com/office/drawing/2016/5/12/chartex" xmlns:cx5="http://schemas.microsoft.com/office/drawing/2016/5/11/chartex" xmlns:cx4="http://schemas.microsoft.com/office/drawing/2016/5/10/chartex" xmlns:cx3="http://schemas.microsoft.com/office/drawing/2016/5/9/chartex" xmlns:cx2="http://schemas.microsoft.com/office/drawing/2015/10/21/chartex" xmlns:cx1="http://schemas.microsoft.com/office/drawing/2015/9/8/chartex" xmlns:cx="http://schemas.microsoft.com/office/drawing/2014/chartex">
+          <mc:Fallback>
             <w:pict>
               <v:line id="_x0000_s1030" style="visibility:visible;position:absolute;margin-left:-17.2pt;margin-top:-0.7pt;width:577.5pt;height:0.0pt;z-index:251663360;mso-position-horizontal:absolute;mso-position-horizontal-relative:text;mso-position-vertical:absolute;mso-position-vertical-relative:line;mso-wrap-distance-left:0.0pt;mso-wrap-distance-top:0.0pt;mso-wrap-distance-right:0.0pt;mso-wrap-distance-bottom:0.0pt;">
                 <v:fill on="f"/>
@@ -5875,7 +5928,7 @@
               </wp:anchor>
             </w:drawing>
           </mc:Choice>
-          <mc:Fallback xmlns:w16se="http://schemas.microsoft.com/office/word/2015/wordml/symex" xmlns:w16cid="http://schemas.microsoft.com/office/word/2016/wordml/cid" xmlns:am3d="http://schemas.microsoft.com/office/drawing/2017/model3d" xmlns:aink="http://schemas.microsoft.com/office/drawing/2016/ink" xmlns:cx8="http://schemas.microsoft.com/office/drawing/2016/5/14/chartex" xmlns:cx7="http://schemas.microsoft.com/office/drawing/2016/5/13/chartex" xmlns:cx6="http://schemas.microsoft.com/office/drawing/2016/5/12/chartex" xmlns:cx5="http://schemas.microsoft.com/office/drawing/2016/5/11/chartex" xmlns:cx4="http://schemas.microsoft.com/office/drawing/2016/5/10/chartex" xmlns:cx3="http://schemas.microsoft.com/office/drawing/2016/5/9/chartex" xmlns:cx2="http://schemas.microsoft.com/office/drawing/2015/10/21/chartex" xmlns:cx1="http://schemas.microsoft.com/office/drawing/2015/9/8/chartex" xmlns:cx="http://schemas.microsoft.com/office/drawing/2014/chartex">
+          <mc:Fallback>
             <w:pict>
               <v:line id="_x0000_s1031" style="visibility:visible;position:absolute;margin-left:-17.2pt;margin-top:-1.7pt;width:577.5pt;height:0.0pt;z-index:251664384;mso-position-horizontal:absolute;mso-position-horizontal-relative:text;mso-position-vertical:absolute;mso-position-vertical-relative:line;mso-wrap-distance-left:0.0pt;mso-wrap-distance-top:0.0pt;mso-wrap-distance-right:0.0pt;mso-wrap-distance-bottom:0.0pt;">
                 <v:fill on="f"/>
@@ -6188,7 +6241,7 @@
               </wp:anchor>
             </w:drawing>
           </mc:Choice>
-          <mc:Fallback xmlns:w16se="http://schemas.microsoft.com/office/word/2015/wordml/symex" xmlns:w16cid="http://schemas.microsoft.com/office/word/2016/wordml/cid" xmlns:am3d="http://schemas.microsoft.com/office/drawing/2017/model3d" xmlns:aink="http://schemas.microsoft.com/office/drawing/2016/ink" xmlns:cx8="http://schemas.microsoft.com/office/drawing/2016/5/14/chartex" xmlns:cx7="http://schemas.microsoft.com/office/drawing/2016/5/13/chartex" xmlns:cx6="http://schemas.microsoft.com/office/drawing/2016/5/12/chartex" xmlns:cx5="http://schemas.microsoft.com/office/drawing/2016/5/11/chartex" xmlns:cx4="http://schemas.microsoft.com/office/drawing/2016/5/10/chartex" xmlns:cx3="http://schemas.microsoft.com/office/drawing/2016/5/9/chartex" xmlns:cx2="http://schemas.microsoft.com/office/drawing/2015/10/21/chartex" xmlns:cx1="http://schemas.microsoft.com/office/drawing/2015/9/8/chartex" xmlns:cx="http://schemas.microsoft.com/office/drawing/2014/chartex">
+          <mc:Fallback>
             <w:pict>
               <v:line id="_x0000_s1032" style="visibility:visible;position:absolute;margin-left:-17.2pt;margin-top:-1.7pt;width:577.5pt;height:0.0pt;z-index:251665408;mso-position-horizontal:absolute;mso-position-horizontal-relative:text;mso-position-vertical:absolute;mso-position-vertical-relative:line;mso-wrap-distance-left:0.0pt;mso-wrap-distance-top:0.0pt;mso-wrap-distance-right:0.0pt;mso-wrap-distance-bottom:0.0pt;">
                 <v:fill on="f"/>
@@ -6276,8 +6329,6 @@
         </w:rPr>
         <w:t>l</w:t>
       </w:r>
-      <w:bookmarkStart w:id="0" w:name="_GoBack"/>
-      <w:bookmarkEnd w:id="0"/>
     </w:p>
     <w:p>
       <w:pPr>
@@ -6919,7 +6970,7 @@
 </file>
 
 <file path=word/endnotes.xml><?xml version="1.0" encoding="utf-8"?>
-<w:endnotes xmlns:wpc="http://schemas.microsoft.com/office/word/2010/wordprocessingCanvas" xmlns:mc="http://schemas.openxmlformats.org/markup-compatibility/2006" xmlns:o="urn:schemas-microsoft-com:office:office" xmlns:r="http://schemas.openxmlformats.org/officeDocument/2006/relationships" xmlns:m="http://schemas.openxmlformats.org/officeDocument/2006/math" xmlns:v="urn:schemas-microsoft-com:vml" xmlns:wp14="http://schemas.microsoft.com/office/word/2010/wordprocessingDrawing" xmlns:wp="http://schemas.openxmlformats.org/drawingml/2006/wordprocessingDrawing" xmlns:w10="urn:schemas-microsoft-com:office:word" xmlns:w="http://schemas.openxmlformats.org/wordprocessingml/2006/main" xmlns:w14="http://schemas.microsoft.com/office/word/2010/wordml" xmlns:w15="http://schemas.microsoft.com/office/word/2012/wordml" xmlns:wpg="http://schemas.microsoft.com/office/word/2010/wordprocessingGroup" xmlns:wpi="http://schemas.microsoft.com/office/word/2010/wordprocessingInk" xmlns:wne="http://schemas.microsoft.com/office/word/2006/wordml" xmlns:wps="http://schemas.microsoft.com/office/word/2010/wordprocessingShape" mc:Ignorable="w14 w15 wp14">
+<w:endnotes xmlns:wpc="http://schemas.microsoft.com/office/word/2010/wordprocessingCanvas" xmlns:cx="http://schemas.microsoft.com/office/drawing/2014/chartex" xmlns:cx1="http://schemas.microsoft.com/office/drawing/2015/9/8/chartex" xmlns:cx2="http://schemas.microsoft.com/office/drawing/2015/10/21/chartex" xmlns:cx3="http://schemas.microsoft.com/office/drawing/2016/5/9/chartex" xmlns:cx4="http://schemas.microsoft.com/office/drawing/2016/5/10/chartex" xmlns:cx5="http://schemas.microsoft.com/office/drawing/2016/5/11/chartex" xmlns:cx6="http://schemas.microsoft.com/office/drawing/2016/5/12/chartex" xmlns:cx7="http://schemas.microsoft.com/office/drawing/2016/5/13/chartex" xmlns:cx8="http://schemas.microsoft.com/office/drawing/2016/5/14/chartex" xmlns:mc="http://schemas.openxmlformats.org/markup-compatibility/2006" xmlns:aink="http://schemas.microsoft.com/office/drawing/2016/ink" xmlns:am3d="http://schemas.microsoft.com/office/drawing/2017/model3d" xmlns:o="urn:schemas-microsoft-com:office:office" xmlns:r="http://schemas.openxmlformats.org/officeDocument/2006/relationships" xmlns:m="http://schemas.openxmlformats.org/officeDocument/2006/math" xmlns:v="urn:schemas-microsoft-com:vml" xmlns:wp14="http://schemas.microsoft.com/office/word/2010/wordprocessingDrawing" xmlns:wp="http://schemas.openxmlformats.org/drawingml/2006/wordprocessingDrawing" xmlns:w10="urn:schemas-microsoft-com:office:word" xmlns:w="http://schemas.openxmlformats.org/wordprocessingml/2006/main" xmlns:w14="http://schemas.microsoft.com/office/word/2010/wordml" xmlns:w15="http://schemas.microsoft.com/office/word/2012/wordml" xmlns:w16cid="http://schemas.microsoft.com/office/word/2016/wordml/cid" xmlns:w16se="http://schemas.microsoft.com/office/word/2015/wordml/symex" xmlns:wpg="http://schemas.microsoft.com/office/word/2010/wordprocessingGroup" xmlns:wpi="http://schemas.microsoft.com/office/word/2010/wordprocessingInk" xmlns:wne="http://schemas.microsoft.com/office/word/2006/wordml" xmlns:wps="http://schemas.microsoft.com/office/word/2010/wordprocessingShape" mc:Ignorable="w14 w15 w16se w16cid wp14">
   <w:endnote w:type="separator" w:id="-1">
     <w:p>
       <w:pPr>
@@ -6944,7 +6995,7 @@
 </file>
 
 <file path=word/footer1.xml><?xml version="1.0" encoding="utf-8"?>
-<w:ftr xmlns:wpc="http://schemas.microsoft.com/office/word/2010/wordprocessingCanvas" xmlns:mc="http://schemas.openxmlformats.org/markup-compatibility/2006" xmlns:o="urn:schemas-microsoft-com:office:office" xmlns:r="http://schemas.openxmlformats.org/officeDocument/2006/relationships" xmlns:m="http://schemas.openxmlformats.org/officeDocument/2006/math" xmlns:v="urn:schemas-microsoft-com:vml" xmlns:wp14="http://schemas.microsoft.com/office/word/2010/wordprocessingDrawing" xmlns:wp="http://schemas.openxmlformats.org/drawingml/2006/wordprocessingDrawing" xmlns:w10="urn:schemas-microsoft-com:office:word" xmlns:w="http://schemas.openxmlformats.org/wordprocessingml/2006/main" xmlns:w14="http://schemas.microsoft.com/office/word/2010/wordml" xmlns:w15="http://schemas.microsoft.com/office/word/2012/wordml" xmlns:wpg="http://schemas.microsoft.com/office/word/2010/wordprocessingGroup" xmlns:wpi="http://schemas.microsoft.com/office/word/2010/wordprocessingInk" xmlns:wne="http://schemas.microsoft.com/office/word/2006/wordml" xmlns:wps="http://schemas.microsoft.com/office/word/2010/wordprocessingShape" mc:Ignorable="w14 w15 wp14">
+<w:ftr xmlns:wpc="http://schemas.microsoft.com/office/word/2010/wordprocessingCanvas" xmlns:cx="http://schemas.microsoft.com/office/drawing/2014/chartex" xmlns:cx1="http://schemas.microsoft.com/office/drawing/2015/9/8/chartex" xmlns:cx2="http://schemas.microsoft.com/office/drawing/2015/10/21/chartex" xmlns:cx3="http://schemas.microsoft.com/office/drawing/2016/5/9/chartex" xmlns:cx4="http://schemas.microsoft.com/office/drawing/2016/5/10/chartex" xmlns:cx5="http://schemas.microsoft.com/office/drawing/2016/5/11/chartex" xmlns:cx6="http://schemas.microsoft.com/office/drawing/2016/5/12/chartex" xmlns:cx7="http://schemas.microsoft.com/office/drawing/2016/5/13/chartex" xmlns:cx8="http://schemas.microsoft.com/office/drawing/2016/5/14/chartex" xmlns:mc="http://schemas.openxmlformats.org/markup-compatibility/2006" xmlns:aink="http://schemas.microsoft.com/office/drawing/2016/ink" xmlns:am3d="http://schemas.microsoft.com/office/drawing/2017/model3d" xmlns:o="urn:schemas-microsoft-com:office:office" xmlns:r="http://schemas.openxmlformats.org/officeDocument/2006/relationships" xmlns:m="http://schemas.openxmlformats.org/officeDocument/2006/math" xmlns:v="urn:schemas-microsoft-com:vml" xmlns:wp14="http://schemas.microsoft.com/office/word/2010/wordprocessingDrawing" xmlns:wp="http://schemas.openxmlformats.org/drawingml/2006/wordprocessingDrawing" xmlns:w10="urn:schemas-microsoft-com:office:word" xmlns:w="http://schemas.openxmlformats.org/wordprocessingml/2006/main" xmlns:w14="http://schemas.microsoft.com/office/word/2010/wordml" xmlns:w15="http://schemas.microsoft.com/office/word/2012/wordml" xmlns:w16cid="http://schemas.microsoft.com/office/word/2016/wordml/cid" xmlns:w16se="http://schemas.microsoft.com/office/word/2015/wordml/symex" xmlns:wpg="http://schemas.microsoft.com/office/word/2010/wordprocessingGroup" xmlns:wpi="http://schemas.microsoft.com/office/word/2010/wordprocessingInk" xmlns:wne="http://schemas.microsoft.com/office/word/2006/wordml" xmlns:wps="http://schemas.microsoft.com/office/word/2010/wordprocessingShape" mc:Ignorable="w14 w15 w16se w16cid wp14">
   <w:p>
     <w:pPr>
       <w:pStyle w:val="HeaderFooter"/>
@@ -6954,7 +7005,7 @@
 </file>
 
 <file path=word/footnotes.xml><?xml version="1.0" encoding="utf-8"?>
-<w:footnotes xmlns:wpc="http://schemas.microsoft.com/office/word/2010/wordprocessingCanvas" xmlns:mc="http://schemas.openxmlformats.org/markup-compatibility/2006" xmlns:o="urn:schemas-microsoft-com:office:office" xmlns:r="http://schemas.openxmlformats.org/officeDocument/2006/relationships" xmlns:m="http://schemas.openxmlformats.org/officeDocument/2006/math" xmlns:v="urn:schemas-microsoft-com:vml" xmlns:wp14="http://schemas.microsoft.com/office/word/2010/wordprocessingDrawing" xmlns:wp="http://schemas.openxmlformats.org/drawingml/2006/wordprocessingDrawing" xmlns:w10="urn:schemas-microsoft-com:office:word" xmlns:w="http://schemas.openxmlformats.org/wordprocessingml/2006/main" xmlns:w14="http://schemas.microsoft.com/office/word/2010/wordml" xmlns:w15="http://schemas.microsoft.com/office/word/2012/wordml" xmlns:wpg="http://schemas.microsoft.com/office/word/2010/wordprocessingGroup" xmlns:wpi="http://schemas.microsoft.com/office/word/2010/wordprocessingInk" xmlns:wne="http://schemas.microsoft.com/office/word/2006/wordml" xmlns:wps="http://schemas.microsoft.com/office/word/2010/wordprocessingShape" mc:Ignorable="w14 w15 wp14">
+<w:footnotes xmlns:wpc="http://schemas.microsoft.com/office/word/2010/wordprocessingCanvas" xmlns:cx="http://schemas.microsoft.com/office/drawing/2014/chartex" xmlns:cx1="http://schemas.microsoft.com/office/drawing/2015/9/8/chartex" xmlns:cx2="http://schemas.microsoft.com/office/drawing/2015/10/21/chartex" xmlns:cx3="http://schemas.microsoft.com/office/drawing/2016/5/9/chartex" xmlns:cx4="http://schemas.microsoft.com/office/drawing/2016/5/10/chartex" xmlns:cx5="http://schemas.microsoft.com/office/drawing/2016/5/11/chartex" xmlns:cx6="http://schemas.microsoft.com/office/drawing/2016/5/12/chartex" xmlns:cx7="http://schemas.microsoft.com/office/drawing/2016/5/13/chartex" xmlns:cx8="http://schemas.microsoft.com/office/drawing/2016/5/14/chartex" xmlns:mc="http://schemas.openxmlformats.org/markup-compatibility/2006" xmlns:aink="http://schemas.microsoft.com/office/drawing/2016/ink" xmlns:am3d="http://schemas.microsoft.com/office/drawing/2017/model3d" xmlns:o="urn:schemas-microsoft-com:office:office" xmlns:r="http://schemas.openxmlformats.org/officeDocument/2006/relationships" xmlns:m="http://schemas.openxmlformats.org/officeDocument/2006/math" xmlns:v="urn:schemas-microsoft-com:vml" xmlns:wp14="http://schemas.microsoft.com/office/word/2010/wordprocessingDrawing" xmlns:wp="http://schemas.openxmlformats.org/drawingml/2006/wordprocessingDrawing" xmlns:w10="urn:schemas-microsoft-com:office:word" xmlns:w="http://schemas.openxmlformats.org/wordprocessingml/2006/main" xmlns:w14="http://schemas.microsoft.com/office/word/2010/wordml" xmlns:w15="http://schemas.microsoft.com/office/word/2012/wordml" xmlns:w16cid="http://schemas.microsoft.com/office/word/2016/wordml/cid" xmlns:w16se="http://schemas.microsoft.com/office/word/2015/wordml/symex" xmlns:wpg="http://schemas.microsoft.com/office/word/2010/wordprocessingGroup" xmlns:wpi="http://schemas.microsoft.com/office/word/2010/wordprocessingInk" xmlns:wne="http://schemas.microsoft.com/office/word/2006/wordml" xmlns:wps="http://schemas.microsoft.com/office/word/2010/wordprocessingShape" mc:Ignorable="w14 w15 w16se w16cid wp14">
   <w:footnote w:type="separator" w:id="-1">
     <w:p>
       <w:pPr>
@@ -6979,7 +7030,7 @@
 </file>
 
 <file path=word/header1.xml><?xml version="1.0" encoding="utf-8"?>
-<w:hdr xmlns:wpc="http://schemas.microsoft.com/office/word/2010/wordprocessingCanvas" xmlns:mc="http://schemas.openxmlformats.org/markup-compatibility/2006" xmlns:o="urn:schemas-microsoft-com:office:office" xmlns:r="http://schemas.openxmlformats.org/officeDocument/2006/relationships" xmlns:m="http://schemas.openxmlformats.org/officeDocument/2006/math" xmlns:v="urn:schemas-microsoft-com:vml" xmlns:wp14="http://schemas.microsoft.com/office/word/2010/wordprocessingDrawing" xmlns:wp="http://schemas.openxmlformats.org/drawingml/2006/wordprocessingDrawing" xmlns:w10="urn:schemas-microsoft-com:office:word" xmlns:w="http://schemas.openxmlformats.org/wordprocessingml/2006/main" xmlns:w14="http://schemas.microsoft.com/office/word/2010/wordml" xmlns:w15="http://schemas.microsoft.com/office/word/2012/wordml" xmlns:wpg="http://schemas.microsoft.com/office/word/2010/wordprocessingGroup" xmlns:wpi="http://schemas.microsoft.com/office/word/2010/wordprocessingInk" xmlns:wne="http://schemas.microsoft.com/office/word/2006/wordml" xmlns:wps="http://schemas.microsoft.com/office/word/2010/wordprocessingShape" mc:Ignorable="w14 w15 wp14">
+<w:hdr xmlns:wpc="http://schemas.microsoft.com/office/word/2010/wordprocessingCanvas" xmlns:cx="http://schemas.microsoft.com/office/drawing/2014/chartex" xmlns:cx1="http://schemas.microsoft.com/office/drawing/2015/9/8/chartex" xmlns:cx2="http://schemas.microsoft.com/office/drawing/2015/10/21/chartex" xmlns:cx3="http://schemas.microsoft.com/office/drawing/2016/5/9/chartex" xmlns:cx4="http://schemas.microsoft.com/office/drawing/2016/5/10/chartex" xmlns:cx5="http://schemas.microsoft.com/office/drawing/2016/5/11/chartex" xmlns:cx6="http://schemas.microsoft.com/office/drawing/2016/5/12/chartex" xmlns:cx7="http://schemas.microsoft.com/office/drawing/2016/5/13/chartex" xmlns:cx8="http://schemas.microsoft.com/office/drawing/2016/5/14/chartex" xmlns:mc="http://schemas.openxmlformats.org/markup-compatibility/2006" xmlns:aink="http://schemas.microsoft.com/office/drawing/2016/ink" xmlns:am3d="http://schemas.microsoft.com/office/drawing/2017/model3d" xmlns:o="urn:schemas-microsoft-com:office:office" xmlns:r="http://schemas.openxmlformats.org/officeDocument/2006/relationships" xmlns:m="http://schemas.openxmlformats.org/officeDocument/2006/math" xmlns:v="urn:schemas-microsoft-com:vml" xmlns:wp14="http://schemas.microsoft.com/office/word/2010/wordprocessingDrawing" xmlns:wp="http://schemas.openxmlformats.org/drawingml/2006/wordprocessingDrawing" xmlns:w10="urn:schemas-microsoft-com:office:word" xmlns:w="http://schemas.openxmlformats.org/wordprocessingml/2006/main" xmlns:w14="http://schemas.microsoft.com/office/word/2010/wordml" xmlns:w15="http://schemas.microsoft.com/office/word/2012/wordml" xmlns:w16cid="http://schemas.microsoft.com/office/word/2016/wordml/cid" xmlns:w16se="http://schemas.microsoft.com/office/word/2015/wordml/symex" xmlns:wpg="http://schemas.microsoft.com/office/word/2010/wordprocessingGroup" xmlns:wpi="http://schemas.microsoft.com/office/word/2010/wordprocessingInk" xmlns:wne="http://schemas.microsoft.com/office/word/2006/wordml" xmlns:wps="http://schemas.microsoft.com/office/word/2010/wordprocessingShape" mc:Ignorable="w14 w15 w16se w16cid wp14">
   <w:p>
     <w:pPr>
       <w:pStyle w:val="HeaderFooter"/>
@@ -6989,7 +7040,7 @@
 </file>
 
 <file path=word/numbering.xml><?xml version="1.0" encoding="utf-8"?>
-<w:numbering xmlns:wpc="http://schemas.microsoft.com/office/word/2010/wordprocessingCanvas" xmlns:mc="http://schemas.openxmlformats.org/markup-compatibility/2006" xmlns:o="urn:schemas-microsoft-com:office:office" xmlns:r="http://schemas.openxmlformats.org/officeDocument/2006/relationships" xmlns:m="http://schemas.openxmlformats.org/officeDocument/2006/math" xmlns:v="urn:schemas-microsoft-com:vml" xmlns:wp14="http://schemas.microsoft.com/office/word/2010/wordprocessingDrawing" xmlns:wp="http://schemas.openxmlformats.org/drawingml/2006/wordprocessingDrawing" xmlns:w10="urn:schemas-microsoft-com:office:word" xmlns:w="http://schemas.openxmlformats.org/wordprocessingml/2006/main" xmlns:w14="http://schemas.microsoft.com/office/word/2010/wordml" xmlns:w15="http://schemas.microsoft.com/office/word/2012/wordml" xmlns:wpg="http://schemas.microsoft.com/office/word/2010/wordprocessingGroup" xmlns:wpi="http://schemas.microsoft.com/office/word/2010/wordprocessingInk" xmlns:wne="http://schemas.microsoft.com/office/word/2006/wordml" xmlns:wps="http://schemas.microsoft.com/office/word/2010/wordprocessingShape" mc:Ignorable="w14 w15 wp14">
+<w:numbering xmlns:wpc="http://schemas.microsoft.com/office/word/2010/wordprocessingCanvas" xmlns:cx="http://schemas.microsoft.com/office/drawing/2014/chartex" xmlns:cx1="http://schemas.microsoft.com/office/drawing/2015/9/8/chartex" xmlns:cx2="http://schemas.microsoft.com/office/drawing/2015/10/21/chartex" xmlns:cx3="http://schemas.microsoft.com/office/drawing/2016/5/9/chartex" xmlns:cx4="http://schemas.microsoft.com/office/drawing/2016/5/10/chartex" xmlns:cx5="http://schemas.microsoft.com/office/drawing/2016/5/11/chartex" xmlns:cx6="http://schemas.microsoft.com/office/drawing/2016/5/12/chartex" xmlns:cx7="http://schemas.microsoft.com/office/drawing/2016/5/13/chartex" xmlns:cx8="http://schemas.microsoft.com/office/drawing/2016/5/14/chartex" xmlns:mc="http://schemas.openxmlformats.org/markup-compatibility/2006" xmlns:aink="http://schemas.microsoft.com/office/drawing/2016/ink" xmlns:am3d="http://schemas.microsoft.com/office/drawing/2017/model3d" xmlns:o="urn:schemas-microsoft-com:office:office" xmlns:r="http://schemas.openxmlformats.org/officeDocument/2006/relationships" xmlns:m="http://schemas.openxmlformats.org/officeDocument/2006/math" xmlns:v="urn:schemas-microsoft-com:vml" xmlns:wp14="http://schemas.microsoft.com/office/word/2010/wordprocessingDrawing" xmlns:wp="http://schemas.openxmlformats.org/drawingml/2006/wordprocessingDrawing" xmlns:w10="urn:schemas-microsoft-com:office:word" xmlns:w="http://schemas.openxmlformats.org/wordprocessingml/2006/main" xmlns:w14="http://schemas.microsoft.com/office/word/2010/wordml" xmlns:w15="http://schemas.microsoft.com/office/word/2012/wordml" xmlns:w16cid="http://schemas.microsoft.com/office/word/2016/wordml/cid" xmlns:w16se="http://schemas.microsoft.com/office/word/2015/wordml/symex" xmlns:wpg="http://schemas.microsoft.com/office/word/2010/wordprocessingGroup" xmlns:wpi="http://schemas.microsoft.com/office/word/2010/wordprocessingInk" xmlns:wne="http://schemas.microsoft.com/office/word/2006/wordml" xmlns:wps="http://schemas.microsoft.com/office/word/2010/wordprocessingShape" mc:Ignorable="w14 w15 w16se w16cid wp14">
   <w:abstractNum w:abstractNumId="0" w15:restartNumberingAfterBreak="0">
     <w:nsid w:val="02105A4F"/>
     <w:multiLevelType w:val="hybridMultilevel"/>
@@ -8495,7 +8546,7 @@
 </file>
 
 <file path=word/styles.xml><?xml version="1.0" encoding="utf-8"?>
-<w:styles xmlns:mc="http://schemas.openxmlformats.org/markup-compatibility/2006" xmlns:r="http://schemas.openxmlformats.org/officeDocument/2006/relationships" xmlns:w="http://schemas.openxmlformats.org/wordprocessingml/2006/main" xmlns:w14="http://schemas.microsoft.com/office/word/2010/wordml" xmlns:w15="http://schemas.microsoft.com/office/word/2012/wordml" mc:Ignorable="w14 w15">
+<w:styles xmlns:mc="http://schemas.openxmlformats.org/markup-compatibility/2006" xmlns:r="http://schemas.openxmlformats.org/officeDocument/2006/relationships" xmlns:w="http://schemas.openxmlformats.org/wordprocessingml/2006/main" xmlns:w14="http://schemas.microsoft.com/office/word/2010/wordml" xmlns:w15="http://schemas.microsoft.com/office/word/2012/wordml" xmlns:w16cid="http://schemas.microsoft.com/office/word/2016/wordml/cid" xmlns:w16se="http://schemas.microsoft.com/office/word/2015/wordml/symex" mc:Ignorable="w14 w15 w16se w16cid">
   <w:docDefaults>
     <w:rPrDefault>
       <w:rPr>
@@ -8517,7 +8568,7 @@
       </w:pPr>
     </w:pPrDefault>
   </w:docDefaults>
-  <w:latentStyles w:defLockedState="0" w:defUIPriority="99" w:defSemiHidden="0" w:defUnhideWhenUsed="0" w:defQFormat="0" w:count="371">
+  <w:latentStyles w:defLockedState="0" w:defUIPriority="99" w:defSemiHidden="0" w:defUnhideWhenUsed="0" w:defQFormat="0" w:count="376">
     <w:lsdException w:name="Normal" w:uiPriority="0" w:qFormat="1"/>
     <w:lsdException w:name="heading 1" w:uiPriority="9" w:qFormat="1"/>
     <w:lsdException w:name="heading 2" w:semiHidden="1" w:uiPriority="9" w:unhideWhenUsed="1" w:qFormat="1"/>
@@ -8623,7 +8674,6 @@
     <w:lsdException w:name="HTML Sample" w:semiHidden="1" w:unhideWhenUsed="1"/>
     <w:lsdException w:name="HTML Typewriter" w:semiHidden="1" w:unhideWhenUsed="1"/>
     <w:lsdException w:name="HTML Variable" w:semiHidden="1" w:unhideWhenUsed="1"/>
-    <w:lsdException w:name="Normal Table" w:semiHidden="1" w:unhideWhenUsed="1"/>
     <w:lsdException w:name="annotation subject" w:semiHidden="1" w:unhideWhenUsed="1"/>
     <w:lsdException w:name="No List" w:semiHidden="1" w:unhideWhenUsed="1"/>
     <w:lsdException w:name="Outline List 1" w:semiHidden="1" w:unhideWhenUsed="1"/>
@@ -8666,11 +8716,8 @@
     <w:lsdException w:name="Table Contemporary" w:semiHidden="1" w:unhideWhenUsed="1"/>
     <w:lsdException w:name="Table Elegant" w:semiHidden="1" w:unhideWhenUsed="1"/>
     <w:lsdException w:name="Table Professional" w:semiHidden="1" w:unhideWhenUsed="1"/>
-    <w:lsdException w:name="Table Subtle 1" w:semiHidden="1" w:unhideWhenUsed="1"/>
     <w:lsdException w:name="Table Subtle 2" w:semiHidden="1" w:unhideWhenUsed="1"/>
     <w:lsdException w:name="Table Web 1" w:semiHidden="1" w:unhideWhenUsed="1"/>
-    <w:lsdException w:name="Table Web 2" w:semiHidden="1" w:unhideWhenUsed="1"/>
-    <w:lsdException w:name="Table Web 3" w:semiHidden="1" w:unhideWhenUsed="1"/>
     <w:lsdException w:name="Balloon Text" w:semiHidden="1" w:unhideWhenUsed="1"/>
     <w:lsdException w:name="Table Grid" w:uiPriority="39"/>
     <w:lsdException w:name="Table Theme" w:semiHidden="1" w:unhideWhenUsed="1"/>
@@ -8889,6 +8936,11 @@
     <w:lsdException w:name="List Table 5 Dark Accent 6" w:uiPriority="50"/>
     <w:lsdException w:name="List Table 6 Colorful Accent 6" w:uiPriority="51"/>
     <w:lsdException w:name="List Table 7 Colorful Accent 6" w:uiPriority="52"/>
+    <w:lsdException w:name="Mention" w:semiHidden="1" w:unhideWhenUsed="1"/>
+    <w:lsdException w:name="Smart Hyperlink" w:semiHidden="1" w:unhideWhenUsed="1"/>
+    <w:lsdException w:name="Hashtag" w:semiHidden="1" w:unhideWhenUsed="1"/>
+    <w:lsdException w:name="Unresolved Mention" w:semiHidden="1" w:unhideWhenUsed="1"/>
+    <w:lsdException w:name="Smart Link" w:semiHidden="1" w:unhideWhenUsed="1"/>
   </w:latentStyles>
   <w:style w:type="paragraph" w:default="1" w:styleId="Normal">
     <w:name w:val="Normal"/>
@@ -9023,8 +9075,8 @@
       <w:lang w:val="en-US"/>
     </w:rPr>
   </w:style>
-  <w:style w:type="character" w:customStyle="1" w:styleId="UnresolvedMention">
-    <w:name w:val="Unresolved Mention"/>
+  <w:style w:type="character" w:customStyle="1" w:styleId="UnresolvedMention1">
+    <w:name w:val="Unresolved Mention1"/>
     <w:basedOn w:val="DefaultParagraphFont"/>
     <w:uiPriority w:val="99"/>
     <w:semiHidden/>

</xml_diff>

<commit_message>
added cover letter to word_files
</commit_message>
<xml_diff>
--- a/word_files/Brad Tudor - Resume.docx
+++ b/word_files/Brad Tudor - Resume.docx
@@ -1,6 +1,6 @@
 
 <file path=word/document.xml><?xml version="1.0" encoding="utf-8"?>
-<w:document xmlns:wpc="http://schemas.microsoft.com/office/word/2010/wordprocessingCanvas" xmlns:cx="http://schemas.microsoft.com/office/drawing/2014/chartex" xmlns:cx1="http://schemas.microsoft.com/office/drawing/2015/9/8/chartex" xmlns:cx2="http://schemas.microsoft.com/office/drawing/2015/10/21/chartex" xmlns:cx3="http://schemas.microsoft.com/office/drawing/2016/5/9/chartex" xmlns:cx4="http://schemas.microsoft.com/office/drawing/2016/5/10/chartex" xmlns:cx5="http://schemas.microsoft.com/office/drawing/2016/5/11/chartex" xmlns:cx6="http://schemas.microsoft.com/office/drawing/2016/5/12/chartex" xmlns:cx7="http://schemas.microsoft.com/office/drawing/2016/5/13/chartex" xmlns:cx8="http://schemas.microsoft.com/office/drawing/2016/5/14/chartex" xmlns:mc="http://schemas.openxmlformats.org/markup-compatibility/2006" xmlns:aink="http://schemas.microsoft.com/office/drawing/2016/ink" xmlns:am3d="http://schemas.microsoft.com/office/drawing/2017/model3d" xmlns:o="urn:schemas-microsoft-com:office:office" xmlns:r="http://schemas.openxmlformats.org/officeDocument/2006/relationships" xmlns:m="http://schemas.openxmlformats.org/officeDocument/2006/math" xmlns:v="urn:schemas-microsoft-com:vml" xmlns:wp14="http://schemas.microsoft.com/office/word/2010/wordprocessingDrawing" xmlns:wp="http://schemas.openxmlformats.org/drawingml/2006/wordprocessingDrawing" xmlns:w10="urn:schemas-microsoft-com:office:word" xmlns:w="http://schemas.openxmlformats.org/wordprocessingml/2006/main" xmlns:w14="http://schemas.microsoft.com/office/word/2010/wordml" xmlns:w15="http://schemas.microsoft.com/office/word/2012/wordml" xmlns:w16cid="http://schemas.microsoft.com/office/word/2016/wordml/cid" xmlns:w16se="http://schemas.microsoft.com/office/word/2015/wordml/symex" xmlns:wpg="http://schemas.microsoft.com/office/word/2010/wordprocessingGroup" xmlns:wpi="http://schemas.microsoft.com/office/word/2010/wordprocessingInk" xmlns:wne="http://schemas.microsoft.com/office/word/2006/wordml" xmlns:wps="http://schemas.microsoft.com/office/word/2010/wordprocessingShape" mc:Ignorable="w14 w15 w16se w16cid wp14">
+<w:document xmlns:wpc="http://schemas.microsoft.com/office/word/2010/wordprocessingCanvas" xmlns:mc="http://schemas.openxmlformats.org/markup-compatibility/2006" xmlns:o="urn:schemas-microsoft-com:office:office" xmlns:r="http://schemas.openxmlformats.org/officeDocument/2006/relationships" xmlns:m="http://schemas.openxmlformats.org/officeDocument/2006/math" xmlns:v="urn:schemas-microsoft-com:vml" xmlns:wp14="http://schemas.microsoft.com/office/word/2010/wordprocessingDrawing" xmlns:wp="http://schemas.openxmlformats.org/drawingml/2006/wordprocessingDrawing" xmlns:w10="urn:schemas-microsoft-com:office:word" xmlns:w="http://schemas.openxmlformats.org/wordprocessingml/2006/main" xmlns:w14="http://schemas.microsoft.com/office/word/2010/wordml" xmlns:w15="http://schemas.microsoft.com/office/word/2012/wordml" xmlns:wpg="http://schemas.microsoft.com/office/word/2010/wordprocessingGroup" xmlns:wpi="http://schemas.microsoft.com/office/word/2010/wordprocessingInk" xmlns:wne="http://schemas.microsoft.com/office/word/2006/wordml" xmlns:wps="http://schemas.microsoft.com/office/word/2010/wordprocessingShape" mc:Ignorable="w14 w15 wp14">
   <w:body>
     <w:p>
       <w:pPr>
@@ -67,7 +67,7 @@
               </wp:anchor>
             </w:drawing>
           </mc:Choice>
-          <mc:Fallback>
+          <mc:Fallback xmlns:cx="http://schemas.microsoft.com/office/drawing/2014/chartex" xmlns:cx1="http://schemas.microsoft.com/office/drawing/2015/9/8/chartex" xmlns:cx2="http://schemas.microsoft.com/office/drawing/2015/10/21/chartex" xmlns:cx3="http://schemas.microsoft.com/office/drawing/2016/5/9/chartex" xmlns:cx4="http://schemas.microsoft.com/office/drawing/2016/5/10/chartex" xmlns:cx5="http://schemas.microsoft.com/office/drawing/2016/5/11/chartex" xmlns:cx6="http://schemas.microsoft.com/office/drawing/2016/5/12/chartex" xmlns:cx7="http://schemas.microsoft.com/office/drawing/2016/5/13/chartex" xmlns:cx8="http://schemas.microsoft.com/office/drawing/2016/5/14/chartex" xmlns:aink="http://schemas.microsoft.com/office/drawing/2016/ink" xmlns:am3d="http://schemas.microsoft.com/office/drawing/2017/model3d" xmlns:w16cid="http://schemas.microsoft.com/office/word/2016/wordml/cid" xmlns:w16se="http://schemas.microsoft.com/office/word/2015/wordml/symex">
             <w:pict>
               <v:line id="_x0000_s1026" style="visibility:visible;position:absolute;margin-left:-15.7pt;margin-top:27.3pt;width:577.5pt;height:0.0pt;z-index:251659264;mso-position-horizontal:absolute;mso-position-horizontal-relative:text;mso-position-vertical:absolute;mso-position-vertical-relative:line;mso-wrap-distance-left:0.0pt;mso-wrap-distance-top:0.0pt;mso-wrap-distance-right:0.0pt;mso-wrap-distance-bottom:0.0pt;">
                 <v:fill on="f"/>
@@ -194,7 +194,7 @@
               </wp:anchor>
             </w:drawing>
           </mc:Choice>
-          <mc:Fallback>
+          <mc:Fallback xmlns:cx="http://schemas.microsoft.com/office/drawing/2014/chartex" xmlns:cx1="http://schemas.microsoft.com/office/drawing/2015/9/8/chartex" xmlns:cx2="http://schemas.microsoft.com/office/drawing/2015/10/21/chartex" xmlns:cx3="http://schemas.microsoft.com/office/drawing/2016/5/9/chartex" xmlns:cx4="http://schemas.microsoft.com/office/drawing/2016/5/10/chartex" xmlns:cx5="http://schemas.microsoft.com/office/drawing/2016/5/11/chartex" xmlns:cx6="http://schemas.microsoft.com/office/drawing/2016/5/12/chartex" xmlns:cx7="http://schemas.microsoft.com/office/drawing/2016/5/13/chartex" xmlns:cx8="http://schemas.microsoft.com/office/drawing/2016/5/14/chartex" xmlns:aink="http://schemas.microsoft.com/office/drawing/2016/ink" xmlns:am3d="http://schemas.microsoft.com/office/drawing/2017/model3d" xmlns:w16cid="http://schemas.microsoft.com/office/word/2016/wordml/cid" xmlns:w16se="http://schemas.microsoft.com/office/word/2015/wordml/symex">
             <w:pict>
               <v:line id="_x0000_s1027" style="visibility:visible;position:absolute;margin-left:-15.7pt;margin-top:-3.1pt;width:577.5pt;height:0.0pt;z-index:251660288;mso-position-horizontal:absolute;mso-position-horizontal-relative:text;mso-position-vertical:absolute;mso-position-vertical-relative:line;mso-wrap-distance-left:0.0pt;mso-wrap-distance-top:0.0pt;mso-wrap-distance-right:0.0pt;mso-wrap-distance-bottom:0.0pt;">
                 <v:fill on="f"/>
@@ -262,76 +262,40 @@
       </w:r>
       <w:r>
         <w:rPr>
-          <w:rFonts w:ascii="Times New Roman" w:hAnsi="Times New Roman"/>
-          <w:bCs/>
+          <w:rFonts w:ascii="Times New Roman" w:hAnsi="Times New Roman" w:cs="Times New Roman"/>
+          <w:color w:val="24292E"/>
+          <w:shd w:val="clear" w:color="auto" w:fill="FFFFFF"/>
         </w:rPr>
         <w:t xml:space="preserve">Result-driven </w:t>
       </w:r>
       <w:proofErr w:type="spellStart"/>
       <w:r>
         <w:rPr>
-          <w:rFonts w:ascii="Times New Roman" w:hAnsi="Times New Roman"/>
-          <w:bCs/>
-        </w:rPr>
-        <w:t>Fulls</w:t>
-      </w:r>
-      <w:r>
-        <w:rPr>
-          <w:rFonts w:ascii="Times New Roman" w:hAnsi="Times New Roman"/>
-          <w:bCs/>
-        </w:rPr>
-        <w:t>tack</w:t>
+          <w:rFonts w:ascii="Times New Roman" w:hAnsi="Times New Roman" w:cs="Times New Roman"/>
+          <w:color w:val="24292E"/>
+          <w:shd w:val="clear" w:color="auto" w:fill="FFFFFF"/>
+        </w:rPr>
+        <w:t>Fullstack</w:t>
       </w:r>
       <w:proofErr w:type="spellEnd"/>
       <w:r>
         <w:rPr>
-          <w:rFonts w:ascii="Times New Roman" w:hAnsi="Times New Roman"/>
-          <w:bCs/>
-        </w:rPr>
-        <w:t xml:space="preserve"> Web Developer</w:t>
-      </w:r>
-      <w:r>
-        <w:rPr>
-          <w:rFonts w:ascii="Times New Roman" w:hAnsi="Times New Roman"/>
-          <w:bCs/>
-        </w:rPr>
-        <w:t xml:space="preserve"> with e</w:t>
-      </w:r>
-      <w:r>
-        <w:rPr>
-          <w:rFonts w:ascii="Times New Roman" w:hAnsi="Times New Roman"/>
-          <w:bCs/>
-        </w:rPr>
-        <w:t>xperience</w:t>
-      </w:r>
-      <w:r>
-        <w:rPr>
-          <w:rFonts w:ascii="Times New Roman" w:hAnsi="Times New Roman"/>
-          <w:bCs/>
-        </w:rPr>
-        <w:t xml:space="preserve"> in MERN stack.  </w:t>
-      </w:r>
-      <w:r>
-        <w:rPr>
-          <w:rFonts w:ascii="Times New Roman" w:hAnsi="Times New Roman"/>
-          <w:bCs/>
-        </w:rPr>
-        <w:t xml:space="preserve">Completed </w:t>
-      </w:r>
-      <w:r>
-        <w:rPr>
-          <w:rFonts w:ascii="Times New Roman" w:hAnsi="Times New Roman"/>
-          <w:bCs/>
-        </w:rPr>
-        <w:t xml:space="preserve">427 hours of coursework. </w:t>
-      </w:r>
-      <w:r>
-        <w:rPr>
-          <w:rFonts w:ascii="Times New Roman" w:hAnsi="Times New Roman"/>
-          <w:bCs/>
-        </w:rPr>
-        <w:t xml:space="preserve"> </w:t>
-      </w:r>
+          <w:rFonts w:ascii="Times New Roman" w:hAnsi="Times New Roman" w:cs="Times New Roman"/>
+          <w:color w:val="24292E"/>
+          <w:shd w:val="clear" w:color="auto" w:fill="FFFFFF"/>
+        </w:rPr>
+        <w:t xml:space="preserve"> Developer with experience in MERN stack. Completed projects in Full-Stack Web, IOT, Mobile-Device Accessories, and Automation.</w:t>
+      </w:r>
+      <w:r>
+        <w:rPr>
+          <w:rFonts w:ascii="Times New Roman" w:hAnsi="Times New Roman" w:cs="Times New Roman"/>
+          <w:color w:val="24292E"/>
+          <w:shd w:val="clear" w:color="auto" w:fill="FFFFFF"/>
+        </w:rPr>
+        <w:t xml:space="preserve"> Written code in 10 different languages.</w:t>
+      </w:r>
+      <w:bookmarkStart w:id="0" w:name="_GoBack"/>
+      <w:bookmarkEnd w:id="0"/>
     </w:p>
     <w:p>
       <w:pPr>
@@ -446,7 +410,7 @@
               </wp:anchor>
             </w:drawing>
           </mc:Choice>
-          <mc:Fallback>
+          <mc:Fallback xmlns:cx="http://schemas.microsoft.com/office/drawing/2014/chartex" xmlns:cx1="http://schemas.microsoft.com/office/drawing/2015/9/8/chartex" xmlns:cx2="http://schemas.microsoft.com/office/drawing/2015/10/21/chartex" xmlns:cx3="http://schemas.microsoft.com/office/drawing/2016/5/9/chartex" xmlns:cx4="http://schemas.microsoft.com/office/drawing/2016/5/10/chartex" xmlns:cx5="http://schemas.microsoft.com/office/drawing/2016/5/11/chartex" xmlns:cx6="http://schemas.microsoft.com/office/drawing/2016/5/12/chartex" xmlns:cx7="http://schemas.microsoft.com/office/drawing/2016/5/13/chartex" xmlns:cx8="http://schemas.microsoft.com/office/drawing/2016/5/14/chartex" xmlns:aink="http://schemas.microsoft.com/office/drawing/2016/ink" xmlns:am3d="http://schemas.microsoft.com/office/drawing/2017/model3d" xmlns:w16cid="http://schemas.microsoft.com/office/word/2016/wordml/cid" xmlns:w16se="http://schemas.microsoft.com/office/word/2015/wordml/symex">
             <w:pict>
               <v:line w14:anchorId="72751AC2" id="officeArt object" o:spid="_x0000_s1026" alt="officeArt object" style="position:absolute;z-index:251670528;visibility:visible;mso-wrap-style:square;mso-wrap-distance-left:0;mso-wrap-distance-top:0;mso-wrap-distance-right:0;mso-wrap-distance-bottom:0;mso-position-horizontal:absolute;mso-position-horizontal-relative:text;mso-position-vertical:absolute;mso-position-vertical-relative:line" from="-17.2pt,5.5pt" to="560.3pt,5.5pt" o:gfxdata="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" strokeweight="1.5pt">
                 <w10:wrap anchory="line"/>
@@ -538,7 +502,7 @@
               </wp:anchor>
             </w:drawing>
           </mc:Choice>
-          <mc:Fallback>
+          <mc:Fallback xmlns:cx="http://schemas.microsoft.com/office/drawing/2014/chartex" xmlns:cx1="http://schemas.microsoft.com/office/drawing/2015/9/8/chartex" xmlns:cx2="http://schemas.microsoft.com/office/drawing/2015/10/21/chartex" xmlns:cx3="http://schemas.microsoft.com/office/drawing/2016/5/9/chartex" xmlns:cx4="http://schemas.microsoft.com/office/drawing/2016/5/10/chartex" xmlns:cx5="http://schemas.microsoft.com/office/drawing/2016/5/11/chartex" xmlns:cx6="http://schemas.microsoft.com/office/drawing/2016/5/12/chartex" xmlns:cx7="http://schemas.microsoft.com/office/drawing/2016/5/13/chartex" xmlns:cx8="http://schemas.microsoft.com/office/drawing/2016/5/14/chartex" xmlns:aink="http://schemas.microsoft.com/office/drawing/2016/ink" xmlns:am3d="http://schemas.microsoft.com/office/drawing/2017/model3d" xmlns:w16cid="http://schemas.microsoft.com/office/word/2016/wordml/cid" xmlns:w16se="http://schemas.microsoft.com/office/word/2015/wordml/symex">
             <w:pict>
               <v:line w14:anchorId="69689218" id="officeArt object" o:spid="_x0000_s1026" alt="officeArt object" style="position:absolute;z-index:251672576;visibility:visible;mso-wrap-style:square;mso-wrap-distance-left:0;mso-wrap-distance-top:0;mso-wrap-distance-right:0;mso-wrap-distance-bottom:0;mso-position-horizontal:absolute;mso-position-horizontal-relative:text;mso-position-vertical:absolute;mso-position-vertical-relative:line" from="-17.25pt,.35pt" to="560.25pt,.35pt" o:gfxdata="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" strokeweight="1.5pt">
                 <w10:wrap anchory="line"/>
@@ -961,8 +925,6 @@
         <w:tab/>
         <w:t>HTTP</w:t>
       </w:r>
-      <w:bookmarkStart w:id="0" w:name="_GoBack"/>
-      <w:bookmarkEnd w:id="0"/>
     </w:p>
     <w:p>
       <w:pPr>
@@ -1023,7 +985,7 @@
               </wp:anchor>
             </w:drawing>
           </mc:Choice>
-          <mc:Fallback>
+          <mc:Fallback xmlns:cx="http://schemas.microsoft.com/office/drawing/2014/chartex" xmlns:cx1="http://schemas.microsoft.com/office/drawing/2015/9/8/chartex" xmlns:cx2="http://schemas.microsoft.com/office/drawing/2015/10/21/chartex" xmlns:cx3="http://schemas.microsoft.com/office/drawing/2016/5/9/chartex" xmlns:cx4="http://schemas.microsoft.com/office/drawing/2016/5/10/chartex" xmlns:cx5="http://schemas.microsoft.com/office/drawing/2016/5/11/chartex" xmlns:cx6="http://schemas.microsoft.com/office/drawing/2016/5/12/chartex" xmlns:cx7="http://schemas.microsoft.com/office/drawing/2016/5/13/chartex" xmlns:cx8="http://schemas.microsoft.com/office/drawing/2016/5/14/chartex" xmlns:aink="http://schemas.microsoft.com/office/drawing/2016/ink" xmlns:am3d="http://schemas.microsoft.com/office/drawing/2017/model3d" xmlns:w16cid="http://schemas.microsoft.com/office/word/2016/wordml/cid" xmlns:w16se="http://schemas.microsoft.com/office/word/2015/wordml/symex">
             <w:pict>
               <v:line w14:anchorId="5AF8A08E" id="officeArt object" o:spid="_x0000_s1026" alt="officeArt object" style="position:absolute;z-index:251673600;visibility:visible;mso-wrap-style:square;mso-wrap-distance-left:0;mso-wrap-distance-top:0;mso-wrap-distance-right:0;mso-wrap-distance-bottom:0;mso-position-horizontal:absolute;mso-position-horizontal-relative:text;mso-position-vertical:absolute;mso-position-vertical-relative:line" from="-17.25pt,2.55pt" to="560.25pt,2.55pt" o:gfxdata="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" strokeweight="1.5pt">
                 <w10:wrap anchory="line"/>
@@ -2893,7 +2855,7 @@
               </wp:anchor>
             </w:drawing>
           </mc:Choice>
-          <mc:Fallback>
+          <mc:Fallback xmlns:cx="http://schemas.microsoft.com/office/drawing/2014/chartex" xmlns:cx1="http://schemas.microsoft.com/office/drawing/2015/9/8/chartex" xmlns:cx2="http://schemas.microsoft.com/office/drawing/2015/10/21/chartex" xmlns:cx3="http://schemas.microsoft.com/office/drawing/2016/5/9/chartex" xmlns:cx4="http://schemas.microsoft.com/office/drawing/2016/5/10/chartex" xmlns:cx5="http://schemas.microsoft.com/office/drawing/2016/5/11/chartex" xmlns:cx6="http://schemas.microsoft.com/office/drawing/2016/5/12/chartex" xmlns:cx7="http://schemas.microsoft.com/office/drawing/2016/5/13/chartex" xmlns:cx8="http://schemas.microsoft.com/office/drawing/2016/5/14/chartex" xmlns:aink="http://schemas.microsoft.com/office/drawing/2016/ink" xmlns:am3d="http://schemas.microsoft.com/office/drawing/2017/model3d" xmlns:w16cid="http://schemas.microsoft.com/office/word/2016/wordml/cid" xmlns:w16se="http://schemas.microsoft.com/office/word/2015/wordml/symex">
             <w:pict>
               <v:line w14:anchorId="25FC99A9" id="officeArt object" o:spid="_x0000_s1026" alt="officeArt object" style="position:absolute;z-index:251675648;visibility:visible;mso-wrap-style:square;mso-wrap-distance-left:0;mso-wrap-distance-top:0;mso-wrap-distance-right:0;mso-wrap-distance-bottom:0;mso-position-horizontal:absolute;mso-position-horizontal-relative:text;mso-position-vertical:absolute;mso-position-vertical-relative:line" from="-17.25pt,5.2pt" to="560.25pt,5.2pt" o:gfxdata="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" strokeweight="1.5pt">
                 <w10:wrap anchory="line"/>
@@ -3040,7 +3002,7 @@
               </wp:anchor>
             </w:drawing>
           </mc:Choice>
-          <mc:Fallback>
+          <mc:Fallback xmlns:cx="http://schemas.microsoft.com/office/drawing/2014/chartex" xmlns:cx1="http://schemas.microsoft.com/office/drawing/2015/9/8/chartex" xmlns:cx2="http://schemas.microsoft.com/office/drawing/2015/10/21/chartex" xmlns:cx3="http://schemas.microsoft.com/office/drawing/2016/5/9/chartex" xmlns:cx4="http://schemas.microsoft.com/office/drawing/2016/5/10/chartex" xmlns:cx5="http://schemas.microsoft.com/office/drawing/2016/5/11/chartex" xmlns:cx6="http://schemas.microsoft.com/office/drawing/2016/5/12/chartex" xmlns:cx7="http://schemas.microsoft.com/office/drawing/2016/5/13/chartex" xmlns:cx8="http://schemas.microsoft.com/office/drawing/2016/5/14/chartex" xmlns:aink="http://schemas.microsoft.com/office/drawing/2016/ink" xmlns:am3d="http://schemas.microsoft.com/office/drawing/2017/model3d" xmlns:w16cid="http://schemas.microsoft.com/office/word/2016/wordml/cid" xmlns:w16se="http://schemas.microsoft.com/office/word/2015/wordml/symex">
             <w:pict>
               <v:line w14:anchorId="401EA160" id="officeArt object" o:spid="_x0000_s1026" alt="officeArt object" style="position:absolute;z-index:251667456;visibility:visible;mso-wrap-style:square;mso-wrap-distance-left:0;mso-wrap-distance-top:0;mso-wrap-distance-right:0;mso-wrap-distance-bottom:0;mso-position-horizontal:absolute;mso-position-horizontal-relative:text;mso-position-vertical:absolute;mso-position-vertical-relative:line" from="-17.25pt,.35pt" to="560.25pt,.35pt" o:gfxdata="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" strokeweight="1.5pt">
                 <w10:wrap anchory="line"/>
@@ -3351,7 +3313,7 @@
               </wp:anchor>
             </w:drawing>
           </mc:Choice>
-          <mc:Fallback>
+          <mc:Fallback xmlns:cx="http://schemas.microsoft.com/office/drawing/2014/chartex" xmlns:cx1="http://schemas.microsoft.com/office/drawing/2015/9/8/chartex" xmlns:cx2="http://schemas.microsoft.com/office/drawing/2015/10/21/chartex" xmlns:cx3="http://schemas.microsoft.com/office/drawing/2016/5/9/chartex" xmlns:cx4="http://schemas.microsoft.com/office/drawing/2016/5/10/chartex" xmlns:cx5="http://schemas.microsoft.com/office/drawing/2016/5/11/chartex" xmlns:cx6="http://schemas.microsoft.com/office/drawing/2016/5/12/chartex" xmlns:cx7="http://schemas.microsoft.com/office/drawing/2016/5/13/chartex" xmlns:cx8="http://schemas.microsoft.com/office/drawing/2016/5/14/chartex" xmlns:aink="http://schemas.microsoft.com/office/drawing/2016/ink" xmlns:am3d="http://schemas.microsoft.com/office/drawing/2017/model3d" xmlns:w16cid="http://schemas.microsoft.com/office/word/2016/wordml/cid" xmlns:w16se="http://schemas.microsoft.com/office/word/2015/wordml/symex">
             <w:pict>
               <v:line w14:anchorId="015CD6EA" id="officeArt object" o:spid="_x0000_s1026" alt="officeArt object" style="position:absolute;z-index:251668480;visibility:visible;mso-wrap-style:square;mso-wrap-distance-left:0;mso-wrap-distance-top:0;mso-wrap-distance-right:0;mso-wrap-distance-bottom:0;mso-position-horizontal:absolute;mso-position-horizontal-relative:text;mso-position-vertical:absolute;mso-position-vertical-relative:line" from="-17.25pt,2.55pt" to="560.25pt,2.55pt" o:gfxdata="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" strokeweight="1.5pt">
                 <w10:wrap anchory="line"/>
@@ -5593,7 +5555,7 @@
               </wp:anchor>
             </w:drawing>
           </mc:Choice>
-          <mc:Fallback>
+          <mc:Fallback xmlns:cx="http://schemas.microsoft.com/office/drawing/2014/chartex" xmlns:cx1="http://schemas.microsoft.com/office/drawing/2015/9/8/chartex" xmlns:cx2="http://schemas.microsoft.com/office/drawing/2015/10/21/chartex" xmlns:cx3="http://schemas.microsoft.com/office/drawing/2016/5/9/chartex" xmlns:cx4="http://schemas.microsoft.com/office/drawing/2016/5/10/chartex" xmlns:cx5="http://schemas.microsoft.com/office/drawing/2016/5/11/chartex" xmlns:cx6="http://schemas.microsoft.com/office/drawing/2016/5/12/chartex" xmlns:cx7="http://schemas.microsoft.com/office/drawing/2016/5/13/chartex" xmlns:cx8="http://schemas.microsoft.com/office/drawing/2016/5/14/chartex" xmlns:aink="http://schemas.microsoft.com/office/drawing/2016/ink" xmlns:am3d="http://schemas.microsoft.com/office/drawing/2017/model3d" xmlns:w16cid="http://schemas.microsoft.com/office/word/2016/wordml/cid" xmlns:w16se="http://schemas.microsoft.com/office/word/2015/wordml/symex">
             <w:pict>
               <v:line id="_x0000_s1030" style="visibility:visible;position:absolute;margin-left:-17.2pt;margin-top:-0.7pt;width:577.5pt;height:0.0pt;z-index:251663360;mso-position-horizontal:absolute;mso-position-horizontal-relative:text;mso-position-vertical:absolute;mso-position-vertical-relative:line;mso-wrap-distance-left:0.0pt;mso-wrap-distance-top:0.0pt;mso-wrap-distance-right:0.0pt;mso-wrap-distance-bottom:0.0pt;">
                 <v:fill on="f"/>
@@ -5928,7 +5890,7 @@
               </wp:anchor>
             </w:drawing>
           </mc:Choice>
-          <mc:Fallback>
+          <mc:Fallback xmlns:cx="http://schemas.microsoft.com/office/drawing/2014/chartex" xmlns:cx1="http://schemas.microsoft.com/office/drawing/2015/9/8/chartex" xmlns:cx2="http://schemas.microsoft.com/office/drawing/2015/10/21/chartex" xmlns:cx3="http://schemas.microsoft.com/office/drawing/2016/5/9/chartex" xmlns:cx4="http://schemas.microsoft.com/office/drawing/2016/5/10/chartex" xmlns:cx5="http://schemas.microsoft.com/office/drawing/2016/5/11/chartex" xmlns:cx6="http://schemas.microsoft.com/office/drawing/2016/5/12/chartex" xmlns:cx7="http://schemas.microsoft.com/office/drawing/2016/5/13/chartex" xmlns:cx8="http://schemas.microsoft.com/office/drawing/2016/5/14/chartex" xmlns:aink="http://schemas.microsoft.com/office/drawing/2016/ink" xmlns:am3d="http://schemas.microsoft.com/office/drawing/2017/model3d" xmlns:w16cid="http://schemas.microsoft.com/office/word/2016/wordml/cid" xmlns:w16se="http://schemas.microsoft.com/office/word/2015/wordml/symex">
             <w:pict>
               <v:line id="_x0000_s1031" style="visibility:visible;position:absolute;margin-left:-17.2pt;margin-top:-1.7pt;width:577.5pt;height:0.0pt;z-index:251664384;mso-position-horizontal:absolute;mso-position-horizontal-relative:text;mso-position-vertical:absolute;mso-position-vertical-relative:line;mso-wrap-distance-left:0.0pt;mso-wrap-distance-top:0.0pt;mso-wrap-distance-right:0.0pt;mso-wrap-distance-bottom:0.0pt;">
                 <v:fill on="f"/>
@@ -6241,7 +6203,7 @@
               </wp:anchor>
             </w:drawing>
           </mc:Choice>
-          <mc:Fallback>
+          <mc:Fallback xmlns:cx="http://schemas.microsoft.com/office/drawing/2014/chartex" xmlns:cx1="http://schemas.microsoft.com/office/drawing/2015/9/8/chartex" xmlns:cx2="http://schemas.microsoft.com/office/drawing/2015/10/21/chartex" xmlns:cx3="http://schemas.microsoft.com/office/drawing/2016/5/9/chartex" xmlns:cx4="http://schemas.microsoft.com/office/drawing/2016/5/10/chartex" xmlns:cx5="http://schemas.microsoft.com/office/drawing/2016/5/11/chartex" xmlns:cx6="http://schemas.microsoft.com/office/drawing/2016/5/12/chartex" xmlns:cx7="http://schemas.microsoft.com/office/drawing/2016/5/13/chartex" xmlns:cx8="http://schemas.microsoft.com/office/drawing/2016/5/14/chartex" xmlns:aink="http://schemas.microsoft.com/office/drawing/2016/ink" xmlns:am3d="http://schemas.microsoft.com/office/drawing/2017/model3d" xmlns:w16cid="http://schemas.microsoft.com/office/word/2016/wordml/cid" xmlns:w16se="http://schemas.microsoft.com/office/word/2015/wordml/symex">
             <w:pict>
               <v:line id="_x0000_s1032" style="visibility:visible;position:absolute;margin-left:-17.2pt;margin-top:-1.7pt;width:577.5pt;height:0.0pt;z-index:251665408;mso-position-horizontal:absolute;mso-position-horizontal-relative:text;mso-position-vertical:absolute;mso-position-vertical-relative:line;mso-wrap-distance-left:0.0pt;mso-wrap-distance-top:0.0pt;mso-wrap-distance-right:0.0pt;mso-wrap-distance-bottom:0.0pt;">
                 <v:fill on="f"/>
@@ -6970,7 +6932,7 @@
 </file>
 
 <file path=word/endnotes.xml><?xml version="1.0" encoding="utf-8"?>
-<w:endnotes xmlns:wpc="http://schemas.microsoft.com/office/word/2010/wordprocessingCanvas" xmlns:cx="http://schemas.microsoft.com/office/drawing/2014/chartex" xmlns:cx1="http://schemas.microsoft.com/office/drawing/2015/9/8/chartex" xmlns:cx2="http://schemas.microsoft.com/office/drawing/2015/10/21/chartex" xmlns:cx3="http://schemas.microsoft.com/office/drawing/2016/5/9/chartex" xmlns:cx4="http://schemas.microsoft.com/office/drawing/2016/5/10/chartex" xmlns:cx5="http://schemas.microsoft.com/office/drawing/2016/5/11/chartex" xmlns:cx6="http://schemas.microsoft.com/office/drawing/2016/5/12/chartex" xmlns:cx7="http://schemas.microsoft.com/office/drawing/2016/5/13/chartex" xmlns:cx8="http://schemas.microsoft.com/office/drawing/2016/5/14/chartex" xmlns:mc="http://schemas.openxmlformats.org/markup-compatibility/2006" xmlns:aink="http://schemas.microsoft.com/office/drawing/2016/ink" xmlns:am3d="http://schemas.microsoft.com/office/drawing/2017/model3d" xmlns:o="urn:schemas-microsoft-com:office:office" xmlns:r="http://schemas.openxmlformats.org/officeDocument/2006/relationships" xmlns:m="http://schemas.openxmlformats.org/officeDocument/2006/math" xmlns:v="urn:schemas-microsoft-com:vml" xmlns:wp14="http://schemas.microsoft.com/office/word/2010/wordprocessingDrawing" xmlns:wp="http://schemas.openxmlformats.org/drawingml/2006/wordprocessingDrawing" xmlns:w10="urn:schemas-microsoft-com:office:word" xmlns:w="http://schemas.openxmlformats.org/wordprocessingml/2006/main" xmlns:w14="http://schemas.microsoft.com/office/word/2010/wordml" xmlns:w15="http://schemas.microsoft.com/office/word/2012/wordml" xmlns:w16cid="http://schemas.microsoft.com/office/word/2016/wordml/cid" xmlns:w16se="http://schemas.microsoft.com/office/word/2015/wordml/symex" xmlns:wpg="http://schemas.microsoft.com/office/word/2010/wordprocessingGroup" xmlns:wpi="http://schemas.microsoft.com/office/word/2010/wordprocessingInk" xmlns:wne="http://schemas.microsoft.com/office/word/2006/wordml" xmlns:wps="http://schemas.microsoft.com/office/word/2010/wordprocessingShape" mc:Ignorable="w14 w15 w16se w16cid wp14">
+<w:endnotes xmlns:wpc="http://schemas.microsoft.com/office/word/2010/wordprocessingCanvas" xmlns:mc="http://schemas.openxmlformats.org/markup-compatibility/2006" xmlns:o="urn:schemas-microsoft-com:office:office" xmlns:r="http://schemas.openxmlformats.org/officeDocument/2006/relationships" xmlns:m="http://schemas.openxmlformats.org/officeDocument/2006/math" xmlns:v="urn:schemas-microsoft-com:vml" xmlns:wp14="http://schemas.microsoft.com/office/word/2010/wordprocessingDrawing" xmlns:wp="http://schemas.openxmlformats.org/drawingml/2006/wordprocessingDrawing" xmlns:w10="urn:schemas-microsoft-com:office:word" xmlns:w="http://schemas.openxmlformats.org/wordprocessingml/2006/main" xmlns:w14="http://schemas.microsoft.com/office/word/2010/wordml" xmlns:w15="http://schemas.microsoft.com/office/word/2012/wordml" xmlns:wpg="http://schemas.microsoft.com/office/word/2010/wordprocessingGroup" xmlns:wpi="http://schemas.microsoft.com/office/word/2010/wordprocessingInk" xmlns:wne="http://schemas.microsoft.com/office/word/2006/wordml" xmlns:wps="http://schemas.microsoft.com/office/word/2010/wordprocessingShape" mc:Ignorable="w14 w15 wp14">
   <w:endnote w:type="separator" w:id="-1">
     <w:p>
       <w:pPr>
@@ -6995,7 +6957,7 @@
 </file>
 
 <file path=word/footer1.xml><?xml version="1.0" encoding="utf-8"?>
-<w:ftr xmlns:wpc="http://schemas.microsoft.com/office/word/2010/wordprocessingCanvas" xmlns:cx="http://schemas.microsoft.com/office/drawing/2014/chartex" xmlns:cx1="http://schemas.microsoft.com/office/drawing/2015/9/8/chartex" xmlns:cx2="http://schemas.microsoft.com/office/drawing/2015/10/21/chartex" xmlns:cx3="http://schemas.microsoft.com/office/drawing/2016/5/9/chartex" xmlns:cx4="http://schemas.microsoft.com/office/drawing/2016/5/10/chartex" xmlns:cx5="http://schemas.microsoft.com/office/drawing/2016/5/11/chartex" xmlns:cx6="http://schemas.microsoft.com/office/drawing/2016/5/12/chartex" xmlns:cx7="http://schemas.microsoft.com/office/drawing/2016/5/13/chartex" xmlns:cx8="http://schemas.microsoft.com/office/drawing/2016/5/14/chartex" xmlns:mc="http://schemas.openxmlformats.org/markup-compatibility/2006" xmlns:aink="http://schemas.microsoft.com/office/drawing/2016/ink" xmlns:am3d="http://schemas.microsoft.com/office/drawing/2017/model3d" xmlns:o="urn:schemas-microsoft-com:office:office" xmlns:r="http://schemas.openxmlformats.org/officeDocument/2006/relationships" xmlns:m="http://schemas.openxmlformats.org/officeDocument/2006/math" xmlns:v="urn:schemas-microsoft-com:vml" xmlns:wp14="http://schemas.microsoft.com/office/word/2010/wordprocessingDrawing" xmlns:wp="http://schemas.openxmlformats.org/drawingml/2006/wordprocessingDrawing" xmlns:w10="urn:schemas-microsoft-com:office:word" xmlns:w="http://schemas.openxmlformats.org/wordprocessingml/2006/main" xmlns:w14="http://schemas.microsoft.com/office/word/2010/wordml" xmlns:w15="http://schemas.microsoft.com/office/word/2012/wordml" xmlns:w16cid="http://schemas.microsoft.com/office/word/2016/wordml/cid" xmlns:w16se="http://schemas.microsoft.com/office/word/2015/wordml/symex" xmlns:wpg="http://schemas.microsoft.com/office/word/2010/wordprocessingGroup" xmlns:wpi="http://schemas.microsoft.com/office/word/2010/wordprocessingInk" xmlns:wne="http://schemas.microsoft.com/office/word/2006/wordml" xmlns:wps="http://schemas.microsoft.com/office/word/2010/wordprocessingShape" mc:Ignorable="w14 w15 w16se w16cid wp14">
+<w:ftr xmlns:wpc="http://schemas.microsoft.com/office/word/2010/wordprocessingCanvas" xmlns:mc="http://schemas.openxmlformats.org/markup-compatibility/2006" xmlns:o="urn:schemas-microsoft-com:office:office" xmlns:r="http://schemas.openxmlformats.org/officeDocument/2006/relationships" xmlns:m="http://schemas.openxmlformats.org/officeDocument/2006/math" xmlns:v="urn:schemas-microsoft-com:vml" xmlns:wp14="http://schemas.microsoft.com/office/word/2010/wordprocessingDrawing" xmlns:wp="http://schemas.openxmlformats.org/drawingml/2006/wordprocessingDrawing" xmlns:w10="urn:schemas-microsoft-com:office:word" xmlns:w="http://schemas.openxmlformats.org/wordprocessingml/2006/main" xmlns:w14="http://schemas.microsoft.com/office/word/2010/wordml" xmlns:w15="http://schemas.microsoft.com/office/word/2012/wordml" xmlns:wpg="http://schemas.microsoft.com/office/word/2010/wordprocessingGroup" xmlns:wpi="http://schemas.microsoft.com/office/word/2010/wordprocessingInk" xmlns:wne="http://schemas.microsoft.com/office/word/2006/wordml" xmlns:wps="http://schemas.microsoft.com/office/word/2010/wordprocessingShape" mc:Ignorable="w14 w15 wp14">
   <w:p>
     <w:pPr>
       <w:pStyle w:val="HeaderFooter"/>
@@ -7005,7 +6967,7 @@
 </file>
 
 <file path=word/footnotes.xml><?xml version="1.0" encoding="utf-8"?>
-<w:footnotes xmlns:wpc="http://schemas.microsoft.com/office/word/2010/wordprocessingCanvas" xmlns:cx="http://schemas.microsoft.com/office/drawing/2014/chartex" xmlns:cx1="http://schemas.microsoft.com/office/drawing/2015/9/8/chartex" xmlns:cx2="http://schemas.microsoft.com/office/drawing/2015/10/21/chartex" xmlns:cx3="http://schemas.microsoft.com/office/drawing/2016/5/9/chartex" xmlns:cx4="http://schemas.microsoft.com/office/drawing/2016/5/10/chartex" xmlns:cx5="http://schemas.microsoft.com/office/drawing/2016/5/11/chartex" xmlns:cx6="http://schemas.microsoft.com/office/drawing/2016/5/12/chartex" xmlns:cx7="http://schemas.microsoft.com/office/drawing/2016/5/13/chartex" xmlns:cx8="http://schemas.microsoft.com/office/drawing/2016/5/14/chartex" xmlns:mc="http://schemas.openxmlformats.org/markup-compatibility/2006" xmlns:aink="http://schemas.microsoft.com/office/drawing/2016/ink" xmlns:am3d="http://schemas.microsoft.com/office/drawing/2017/model3d" xmlns:o="urn:schemas-microsoft-com:office:office" xmlns:r="http://schemas.openxmlformats.org/officeDocument/2006/relationships" xmlns:m="http://schemas.openxmlformats.org/officeDocument/2006/math" xmlns:v="urn:schemas-microsoft-com:vml" xmlns:wp14="http://schemas.microsoft.com/office/word/2010/wordprocessingDrawing" xmlns:wp="http://schemas.openxmlformats.org/drawingml/2006/wordprocessingDrawing" xmlns:w10="urn:schemas-microsoft-com:office:word" xmlns:w="http://schemas.openxmlformats.org/wordprocessingml/2006/main" xmlns:w14="http://schemas.microsoft.com/office/word/2010/wordml" xmlns:w15="http://schemas.microsoft.com/office/word/2012/wordml" xmlns:w16cid="http://schemas.microsoft.com/office/word/2016/wordml/cid" xmlns:w16se="http://schemas.microsoft.com/office/word/2015/wordml/symex" xmlns:wpg="http://schemas.microsoft.com/office/word/2010/wordprocessingGroup" xmlns:wpi="http://schemas.microsoft.com/office/word/2010/wordprocessingInk" xmlns:wne="http://schemas.microsoft.com/office/word/2006/wordml" xmlns:wps="http://schemas.microsoft.com/office/word/2010/wordprocessingShape" mc:Ignorable="w14 w15 w16se w16cid wp14">
+<w:footnotes xmlns:wpc="http://schemas.microsoft.com/office/word/2010/wordprocessingCanvas" xmlns:mc="http://schemas.openxmlformats.org/markup-compatibility/2006" xmlns:o="urn:schemas-microsoft-com:office:office" xmlns:r="http://schemas.openxmlformats.org/officeDocument/2006/relationships" xmlns:m="http://schemas.openxmlformats.org/officeDocument/2006/math" xmlns:v="urn:schemas-microsoft-com:vml" xmlns:wp14="http://schemas.microsoft.com/office/word/2010/wordprocessingDrawing" xmlns:wp="http://schemas.openxmlformats.org/drawingml/2006/wordprocessingDrawing" xmlns:w10="urn:schemas-microsoft-com:office:word" xmlns:w="http://schemas.openxmlformats.org/wordprocessingml/2006/main" xmlns:w14="http://schemas.microsoft.com/office/word/2010/wordml" xmlns:w15="http://schemas.microsoft.com/office/word/2012/wordml" xmlns:wpg="http://schemas.microsoft.com/office/word/2010/wordprocessingGroup" xmlns:wpi="http://schemas.microsoft.com/office/word/2010/wordprocessingInk" xmlns:wne="http://schemas.microsoft.com/office/word/2006/wordml" xmlns:wps="http://schemas.microsoft.com/office/word/2010/wordprocessingShape" mc:Ignorable="w14 w15 wp14">
   <w:footnote w:type="separator" w:id="-1">
     <w:p>
       <w:pPr>
@@ -7030,7 +6992,7 @@
 </file>
 
 <file path=word/header1.xml><?xml version="1.0" encoding="utf-8"?>
-<w:hdr xmlns:wpc="http://schemas.microsoft.com/office/word/2010/wordprocessingCanvas" xmlns:cx="http://schemas.microsoft.com/office/drawing/2014/chartex" xmlns:cx1="http://schemas.microsoft.com/office/drawing/2015/9/8/chartex" xmlns:cx2="http://schemas.microsoft.com/office/drawing/2015/10/21/chartex" xmlns:cx3="http://schemas.microsoft.com/office/drawing/2016/5/9/chartex" xmlns:cx4="http://schemas.microsoft.com/office/drawing/2016/5/10/chartex" xmlns:cx5="http://schemas.microsoft.com/office/drawing/2016/5/11/chartex" xmlns:cx6="http://schemas.microsoft.com/office/drawing/2016/5/12/chartex" xmlns:cx7="http://schemas.microsoft.com/office/drawing/2016/5/13/chartex" xmlns:cx8="http://schemas.microsoft.com/office/drawing/2016/5/14/chartex" xmlns:mc="http://schemas.openxmlformats.org/markup-compatibility/2006" xmlns:aink="http://schemas.microsoft.com/office/drawing/2016/ink" xmlns:am3d="http://schemas.microsoft.com/office/drawing/2017/model3d" xmlns:o="urn:schemas-microsoft-com:office:office" xmlns:r="http://schemas.openxmlformats.org/officeDocument/2006/relationships" xmlns:m="http://schemas.openxmlformats.org/officeDocument/2006/math" xmlns:v="urn:schemas-microsoft-com:vml" xmlns:wp14="http://schemas.microsoft.com/office/word/2010/wordprocessingDrawing" xmlns:wp="http://schemas.openxmlformats.org/drawingml/2006/wordprocessingDrawing" xmlns:w10="urn:schemas-microsoft-com:office:word" xmlns:w="http://schemas.openxmlformats.org/wordprocessingml/2006/main" xmlns:w14="http://schemas.microsoft.com/office/word/2010/wordml" xmlns:w15="http://schemas.microsoft.com/office/word/2012/wordml" xmlns:w16cid="http://schemas.microsoft.com/office/word/2016/wordml/cid" xmlns:w16se="http://schemas.microsoft.com/office/word/2015/wordml/symex" xmlns:wpg="http://schemas.microsoft.com/office/word/2010/wordprocessingGroup" xmlns:wpi="http://schemas.microsoft.com/office/word/2010/wordprocessingInk" xmlns:wne="http://schemas.microsoft.com/office/word/2006/wordml" xmlns:wps="http://schemas.microsoft.com/office/word/2010/wordprocessingShape" mc:Ignorable="w14 w15 w16se w16cid wp14">
+<w:hdr xmlns:wpc="http://schemas.microsoft.com/office/word/2010/wordprocessingCanvas" xmlns:mc="http://schemas.openxmlformats.org/markup-compatibility/2006" xmlns:o="urn:schemas-microsoft-com:office:office" xmlns:r="http://schemas.openxmlformats.org/officeDocument/2006/relationships" xmlns:m="http://schemas.openxmlformats.org/officeDocument/2006/math" xmlns:v="urn:schemas-microsoft-com:vml" xmlns:wp14="http://schemas.microsoft.com/office/word/2010/wordprocessingDrawing" xmlns:wp="http://schemas.openxmlformats.org/drawingml/2006/wordprocessingDrawing" xmlns:w10="urn:schemas-microsoft-com:office:word" xmlns:w="http://schemas.openxmlformats.org/wordprocessingml/2006/main" xmlns:w14="http://schemas.microsoft.com/office/word/2010/wordml" xmlns:w15="http://schemas.microsoft.com/office/word/2012/wordml" xmlns:wpg="http://schemas.microsoft.com/office/word/2010/wordprocessingGroup" xmlns:wpi="http://schemas.microsoft.com/office/word/2010/wordprocessingInk" xmlns:wne="http://schemas.microsoft.com/office/word/2006/wordml" xmlns:wps="http://schemas.microsoft.com/office/word/2010/wordprocessingShape" mc:Ignorable="w14 w15 wp14">
   <w:p>
     <w:pPr>
       <w:pStyle w:val="HeaderFooter"/>
@@ -7040,7 +7002,7 @@
 </file>
 
 <file path=word/numbering.xml><?xml version="1.0" encoding="utf-8"?>
-<w:numbering xmlns:wpc="http://schemas.microsoft.com/office/word/2010/wordprocessingCanvas" xmlns:cx="http://schemas.microsoft.com/office/drawing/2014/chartex" xmlns:cx1="http://schemas.microsoft.com/office/drawing/2015/9/8/chartex" xmlns:cx2="http://schemas.microsoft.com/office/drawing/2015/10/21/chartex" xmlns:cx3="http://schemas.microsoft.com/office/drawing/2016/5/9/chartex" xmlns:cx4="http://schemas.microsoft.com/office/drawing/2016/5/10/chartex" xmlns:cx5="http://schemas.microsoft.com/office/drawing/2016/5/11/chartex" xmlns:cx6="http://schemas.microsoft.com/office/drawing/2016/5/12/chartex" xmlns:cx7="http://schemas.microsoft.com/office/drawing/2016/5/13/chartex" xmlns:cx8="http://schemas.microsoft.com/office/drawing/2016/5/14/chartex" xmlns:mc="http://schemas.openxmlformats.org/markup-compatibility/2006" xmlns:aink="http://schemas.microsoft.com/office/drawing/2016/ink" xmlns:am3d="http://schemas.microsoft.com/office/drawing/2017/model3d" xmlns:o="urn:schemas-microsoft-com:office:office" xmlns:r="http://schemas.openxmlformats.org/officeDocument/2006/relationships" xmlns:m="http://schemas.openxmlformats.org/officeDocument/2006/math" xmlns:v="urn:schemas-microsoft-com:vml" xmlns:wp14="http://schemas.microsoft.com/office/word/2010/wordprocessingDrawing" xmlns:wp="http://schemas.openxmlformats.org/drawingml/2006/wordprocessingDrawing" xmlns:w10="urn:schemas-microsoft-com:office:word" xmlns:w="http://schemas.openxmlformats.org/wordprocessingml/2006/main" xmlns:w14="http://schemas.microsoft.com/office/word/2010/wordml" xmlns:w15="http://schemas.microsoft.com/office/word/2012/wordml" xmlns:w16cid="http://schemas.microsoft.com/office/word/2016/wordml/cid" xmlns:w16se="http://schemas.microsoft.com/office/word/2015/wordml/symex" xmlns:wpg="http://schemas.microsoft.com/office/word/2010/wordprocessingGroup" xmlns:wpi="http://schemas.microsoft.com/office/word/2010/wordprocessingInk" xmlns:wne="http://schemas.microsoft.com/office/word/2006/wordml" xmlns:wps="http://schemas.microsoft.com/office/word/2010/wordprocessingShape" mc:Ignorable="w14 w15 w16se w16cid wp14">
+<w:numbering xmlns:wpc="http://schemas.microsoft.com/office/word/2010/wordprocessingCanvas" xmlns:mc="http://schemas.openxmlformats.org/markup-compatibility/2006" xmlns:o="urn:schemas-microsoft-com:office:office" xmlns:r="http://schemas.openxmlformats.org/officeDocument/2006/relationships" xmlns:m="http://schemas.openxmlformats.org/officeDocument/2006/math" xmlns:v="urn:schemas-microsoft-com:vml" xmlns:wp14="http://schemas.microsoft.com/office/word/2010/wordprocessingDrawing" xmlns:wp="http://schemas.openxmlformats.org/drawingml/2006/wordprocessingDrawing" xmlns:w10="urn:schemas-microsoft-com:office:word" xmlns:w="http://schemas.openxmlformats.org/wordprocessingml/2006/main" xmlns:w14="http://schemas.microsoft.com/office/word/2010/wordml" xmlns:w15="http://schemas.microsoft.com/office/word/2012/wordml" xmlns:wpg="http://schemas.microsoft.com/office/word/2010/wordprocessingGroup" xmlns:wpi="http://schemas.microsoft.com/office/word/2010/wordprocessingInk" xmlns:wne="http://schemas.microsoft.com/office/word/2006/wordml" xmlns:wps="http://schemas.microsoft.com/office/word/2010/wordprocessingShape" mc:Ignorable="w14 w15 wp14">
   <w:abstractNum w:abstractNumId="0" w15:restartNumberingAfterBreak="0">
     <w:nsid w:val="02105A4F"/>
     <w:multiLevelType w:val="hybridMultilevel"/>
@@ -8546,7 +8508,7 @@
 </file>
 
 <file path=word/styles.xml><?xml version="1.0" encoding="utf-8"?>
-<w:styles xmlns:mc="http://schemas.openxmlformats.org/markup-compatibility/2006" xmlns:r="http://schemas.openxmlformats.org/officeDocument/2006/relationships" xmlns:w="http://schemas.openxmlformats.org/wordprocessingml/2006/main" xmlns:w14="http://schemas.microsoft.com/office/word/2010/wordml" xmlns:w15="http://schemas.microsoft.com/office/word/2012/wordml" xmlns:w16cid="http://schemas.microsoft.com/office/word/2016/wordml/cid" xmlns:w16se="http://schemas.microsoft.com/office/word/2015/wordml/symex" mc:Ignorable="w14 w15 w16se w16cid">
+<w:styles xmlns:mc="http://schemas.openxmlformats.org/markup-compatibility/2006" xmlns:r="http://schemas.openxmlformats.org/officeDocument/2006/relationships" xmlns:w="http://schemas.openxmlformats.org/wordprocessingml/2006/main" xmlns:w14="http://schemas.microsoft.com/office/word/2010/wordml" xmlns:w15="http://schemas.microsoft.com/office/word/2012/wordml" mc:Ignorable="w14 w15">
   <w:docDefaults>
     <w:rPrDefault>
       <w:rPr>
@@ -8568,7 +8530,7 @@
       </w:pPr>
     </w:pPrDefault>
   </w:docDefaults>
-  <w:latentStyles w:defLockedState="0" w:defUIPriority="99" w:defSemiHidden="0" w:defUnhideWhenUsed="0" w:defQFormat="0" w:count="376">
+  <w:latentStyles w:defLockedState="0" w:defUIPriority="99" w:defSemiHidden="0" w:defUnhideWhenUsed="0" w:defQFormat="0" w:count="371">
     <w:lsdException w:name="Normal" w:uiPriority="0" w:qFormat="1"/>
     <w:lsdException w:name="heading 1" w:uiPriority="9" w:qFormat="1"/>
     <w:lsdException w:name="heading 2" w:semiHidden="1" w:uiPriority="9" w:unhideWhenUsed="1" w:qFormat="1"/>
@@ -8674,6 +8636,7 @@
     <w:lsdException w:name="HTML Sample" w:semiHidden="1" w:unhideWhenUsed="1"/>
     <w:lsdException w:name="HTML Typewriter" w:semiHidden="1" w:unhideWhenUsed="1"/>
     <w:lsdException w:name="HTML Variable" w:semiHidden="1" w:unhideWhenUsed="1"/>
+    <w:lsdException w:name="Normal Table" w:semiHidden="1" w:unhideWhenUsed="1"/>
     <w:lsdException w:name="annotation subject" w:semiHidden="1" w:unhideWhenUsed="1"/>
     <w:lsdException w:name="No List" w:semiHidden="1" w:unhideWhenUsed="1"/>
     <w:lsdException w:name="Outline List 1" w:semiHidden="1" w:unhideWhenUsed="1"/>
@@ -8716,8 +8679,11 @@
     <w:lsdException w:name="Table Contemporary" w:semiHidden="1" w:unhideWhenUsed="1"/>
     <w:lsdException w:name="Table Elegant" w:semiHidden="1" w:unhideWhenUsed="1"/>
     <w:lsdException w:name="Table Professional" w:semiHidden="1" w:unhideWhenUsed="1"/>
+    <w:lsdException w:name="Table Subtle 1" w:semiHidden="1" w:unhideWhenUsed="1"/>
     <w:lsdException w:name="Table Subtle 2" w:semiHidden="1" w:unhideWhenUsed="1"/>
     <w:lsdException w:name="Table Web 1" w:semiHidden="1" w:unhideWhenUsed="1"/>
+    <w:lsdException w:name="Table Web 2" w:semiHidden="1" w:unhideWhenUsed="1"/>
+    <w:lsdException w:name="Table Web 3" w:semiHidden="1" w:unhideWhenUsed="1"/>
     <w:lsdException w:name="Balloon Text" w:semiHidden="1" w:unhideWhenUsed="1"/>
     <w:lsdException w:name="Table Grid" w:uiPriority="39"/>
     <w:lsdException w:name="Table Theme" w:semiHidden="1" w:unhideWhenUsed="1"/>
@@ -8936,11 +8902,6 @@
     <w:lsdException w:name="List Table 5 Dark Accent 6" w:uiPriority="50"/>
     <w:lsdException w:name="List Table 6 Colorful Accent 6" w:uiPriority="51"/>
     <w:lsdException w:name="List Table 7 Colorful Accent 6" w:uiPriority="52"/>
-    <w:lsdException w:name="Mention" w:semiHidden="1" w:unhideWhenUsed="1"/>
-    <w:lsdException w:name="Smart Hyperlink" w:semiHidden="1" w:unhideWhenUsed="1"/>
-    <w:lsdException w:name="Hashtag" w:semiHidden="1" w:unhideWhenUsed="1"/>
-    <w:lsdException w:name="Unresolved Mention" w:semiHidden="1" w:unhideWhenUsed="1"/>
-    <w:lsdException w:name="Smart Link" w:semiHidden="1" w:unhideWhenUsed="1"/>
   </w:latentStyles>
   <w:style w:type="paragraph" w:default="1" w:styleId="Normal">
     <w:name w:val="Normal"/>

</xml_diff>

<commit_message>
mixed(resume): minor updates and adds agile cert
</commit_message>
<xml_diff>
--- a/word_files/Brad Tudor - Resume.docx
+++ b/word_files/Brad Tudor - Resume.docx
@@ -580,7 +580,7 @@
     <w:p>
       <w:pPr>
         <w:pStyle w:val="Body"/>
-        <w:spacing w:after="0" w:line="240" w:lineRule="auto"/>
+        <w:spacing w:after="0" w:line="288" w:lineRule="auto"/>
         <w:ind w:left="360" w:firstLine="0"/>
         <w:rPr>
           <w:rStyle w:val="None"/>
@@ -608,114 +608,344 @@
     <w:p>
       <w:pPr>
         <w:pStyle w:val="Body"/>
-        <w:spacing w:after="0" w:line="240" w:lineRule="auto"/>
+        <w:spacing w:after="0" w:line="288" w:lineRule="auto"/>
         <w:ind w:left="360" w:firstLine="0"/>
         <w:rPr>
           <w:rStyle w:val="None"/>
           <w:rFonts w:ascii="Times New Roman" w:cs="Times New Roman" w:hAnsi="Times New Roman" w:eastAsia="Times New Roman"/>
-          <w:sz w:val="21"/>
-          <w:szCs w:val="21"/>
-        </w:rPr>
-      </w:pPr>
-      <w:r>
-        <w:rPr>
-          <w:rStyle w:val="None"/>
-          <w:rFonts w:ascii="Times New Roman" w:hAnsi="Times New Roman"/>
-          <w:sz w:val="21"/>
-          <w:szCs w:val="21"/>
-          <w:rtl w:val="0"/>
-        </w:rPr>
-        <w:t>Node.js</w:t>
-      </w:r>
-      <w:r>
-        <w:rPr>
-          <w:rStyle w:val="None"/>
-          <w:rFonts w:ascii="Times New Roman" w:hAnsi="Times New Roman"/>
-          <w:sz w:val="21"/>
-          <w:szCs w:val="21"/>
-          <w:rtl w:val="0"/>
-          <w:lang w:val="en-US"/>
-        </w:rPr>
-        <w:t xml:space="preserve">.       TypeScript.       </w:t>
-      </w:r>
-      <w:r>
-        <w:rPr>
-          <w:rStyle w:val="None"/>
-          <w:rFonts w:ascii="Times New Roman" w:hAnsi="Times New Roman"/>
-          <w:sz w:val="21"/>
-          <w:szCs w:val="21"/>
-          <w:rtl w:val="0"/>
-          <w:lang w:val="it-IT"/>
-        </w:rPr>
-        <w:t>MongoDB</w:t>
-      </w:r>
-      <w:r>
-        <w:rPr>
-          <w:rStyle w:val="None"/>
-          <w:rFonts w:ascii="Times New Roman" w:hAnsi="Times New Roman"/>
-          <w:sz w:val="21"/>
-          <w:szCs w:val="21"/>
-          <w:rtl w:val="0"/>
-          <w:lang w:val="en-US"/>
-        </w:rPr>
-        <w:t xml:space="preserve">.       </w:t>
-      </w:r>
-      <w:r>
-        <w:rPr>
-          <w:rStyle w:val="None"/>
-          <w:rFonts w:ascii="Times New Roman" w:hAnsi="Times New Roman"/>
-          <w:sz w:val="21"/>
-          <w:szCs w:val="21"/>
-          <w:rtl w:val="0"/>
-        </w:rPr>
-        <w:t>Neo4J</w:t>
-      </w:r>
-      <w:r>
-        <w:rPr>
-          <w:rStyle w:val="None"/>
-          <w:rFonts w:ascii="Times New Roman" w:hAnsi="Times New Roman"/>
-          <w:sz w:val="21"/>
-          <w:szCs w:val="21"/>
-          <w:rtl w:val="0"/>
-          <w:lang w:val="en-US"/>
-        </w:rPr>
-        <w:t>.       Docker.       CI/CD.       Git.       GraphQL        RESTful API.       Apollo.         Axios.              HTTP                Cypress</w:t>
-        <w:tab/>
-        <w:t>Postman.    Enzyme.     JWT.    Sentry.js</w:t>
-        <w:tab/>
-        <w:t xml:space="preserve">      Microservice</w:t>
-      </w:r>
-    </w:p>
-    <w:p>
-      <w:pPr>
-        <w:pStyle w:val="Body"/>
-        <w:spacing w:after="0" w:line="240" w:lineRule="auto"/>
+          <w:b w:val="1"/>
+          <w:bCs w:val="1"/>
+          <w:sz w:val="21"/>
+          <w:szCs w:val="21"/>
+        </w:rPr>
+      </w:pPr>
+      <w:r>
+        <w:rPr>
+          <w:rStyle w:val="None"/>
+          <w:rFonts w:ascii="Times New Roman" w:hAnsi="Times New Roman"/>
+          <w:b w:val="1"/>
+          <w:bCs w:val="1"/>
+          <w:sz w:val="21"/>
+          <w:szCs w:val="21"/>
+          <w:rtl w:val="0"/>
+          <w:lang w:val="en-US"/>
+        </w:rPr>
+        <w:t xml:space="preserve">Languages: </w:t>
+      </w:r>
+      <w:r>
+        <w:rPr>
+          <w:rStyle w:val="None"/>
+          <w:rFonts w:ascii="Times New Roman" w:hAnsi="Times New Roman"/>
+          <w:sz w:val="21"/>
+          <w:szCs w:val="21"/>
+          <w:rtl w:val="0"/>
+          <w:lang w:val="en-US"/>
+        </w:rPr>
+        <w:t>Typescript - Javascript - Python</w:t>
+      </w:r>
+      <w:r>
+        <w:rPr>
+          <w:rStyle w:val="None"/>
+          <w:rFonts w:ascii="Times New Roman" w:hAnsi="Times New Roman"/>
+          <w:b w:val="1"/>
+          <w:bCs w:val="1"/>
+          <w:sz w:val="21"/>
+          <w:szCs w:val="21"/>
+          <w:rtl w:val="0"/>
+          <w:lang w:val="en-US"/>
+        </w:rPr>
+        <w:t xml:space="preserve"> -</w:t>
+      </w:r>
+      <w:r>
+        <w:rPr>
+          <w:rStyle w:val="None"/>
+          <w:rFonts w:ascii="Times New Roman" w:hAnsi="Times New Roman"/>
+          <w:sz w:val="21"/>
+          <w:szCs w:val="21"/>
+          <w:rtl w:val="0"/>
+          <w:lang w:val="en-US"/>
+        </w:rPr>
+        <w:t xml:space="preserve"> C++ ( A</w:t>
+      </w:r>
+      <w:r>
+        <w:rPr>
+          <w:rStyle w:val="None"/>
+          <w:rFonts w:ascii="Times New Roman" w:hAnsi="Times New Roman"/>
+          <w:sz w:val="21"/>
+          <w:szCs w:val="21"/>
+          <w:rtl w:val="0"/>
+          <w:lang w:val="fr-FR"/>
+        </w:rPr>
+        <w:t>rduino</w:t>
+      </w:r>
+      <w:r>
+        <w:rPr>
+          <w:rStyle w:val="None"/>
+          <w:rFonts w:ascii="Times New Roman" w:hAnsi="Times New Roman"/>
+          <w:sz w:val="21"/>
+          <w:szCs w:val="21"/>
+          <w:rtl w:val="0"/>
+          <w:lang w:val="en-US"/>
+        </w:rPr>
+        <w:t xml:space="preserve"> ) - C-monkey ( Garmin ) - Swift - GraphQL</w:t>
+      </w:r>
+      <w:r>
+        <w:rPr>
+          <w:rStyle w:val="None"/>
+          <w:rFonts w:ascii="Times New Roman" w:hAnsi="Times New Roman"/>
+          <w:b w:val="1"/>
+          <w:bCs w:val="1"/>
+          <w:sz w:val="21"/>
+          <w:szCs w:val="21"/>
+          <w:rtl w:val="0"/>
+          <w:lang w:val="en-US"/>
+        </w:rPr>
+        <w:t xml:space="preserve"> </w:t>
+      </w:r>
+    </w:p>
+    <w:p>
+      <w:pPr>
+        <w:pStyle w:val="Body"/>
+        <w:spacing w:after="0" w:line="288" w:lineRule="auto"/>
         <w:ind w:left="360" w:firstLine="0"/>
         <w:rPr>
           <w:rStyle w:val="None"/>
           <w:rFonts w:ascii="Times New Roman" w:cs="Times New Roman" w:hAnsi="Times New Roman" w:eastAsia="Times New Roman"/>
-          <w:sz w:val="21"/>
-          <w:szCs w:val="21"/>
-        </w:rPr>
-      </w:pPr>
-      <w:r>
-        <w:rPr>
-          <w:rStyle w:val="None"/>
-          <w:rFonts w:ascii="Times New Roman" w:hAnsi="Times New Roman"/>
-          <w:sz w:val="21"/>
-          <w:szCs w:val="21"/>
-          <w:rtl w:val="0"/>
-          <w:lang w:val="en-US"/>
-        </w:rPr>
-        <w:t>React</w:t>
-        <w:tab/>
-        <w:t>Next.js</w:t>
-        <w:tab/>
-        <w:t xml:space="preserve">            SCSS</w:t>
-        <w:tab/>
-        <w:t xml:space="preserve">          Swift</w:t>
-        <w:tab/>
-        <w:t xml:space="preserve">Unit test                </w:t>
+          <w:b w:val="1"/>
+          <w:bCs w:val="1"/>
+          <w:sz w:val="21"/>
+          <w:szCs w:val="21"/>
+        </w:rPr>
+      </w:pPr>
+      <w:r>
+        <w:rPr>
+          <w:rStyle w:val="None"/>
+          <w:rFonts w:ascii="Times New Roman" w:hAnsi="Times New Roman"/>
+          <w:b w:val="1"/>
+          <w:bCs w:val="1"/>
+          <w:sz w:val="21"/>
+          <w:szCs w:val="21"/>
+          <w:rtl w:val="0"/>
+          <w:lang w:val="en-US"/>
+        </w:rPr>
+        <w:t xml:space="preserve">Frontend: </w:t>
+      </w:r>
+      <w:r>
+        <w:rPr>
+          <w:rStyle w:val="None"/>
+          <w:rFonts w:ascii="Times New Roman" w:hAnsi="Times New Roman"/>
+          <w:sz w:val="21"/>
+          <w:szCs w:val="21"/>
+          <w:rtl w:val="0"/>
+          <w:lang w:val="en-US"/>
+        </w:rPr>
+        <w:t>React - Next.js - React-Native - SwiftUI - Svelte - Styled-Components - SCSS - CSS</w:t>
+      </w:r>
+    </w:p>
+    <w:p>
+      <w:pPr>
+        <w:pStyle w:val="Body"/>
+        <w:spacing w:after="0" w:line="288" w:lineRule="auto"/>
+        <w:ind w:left="360" w:firstLine="0"/>
+        <w:rPr>
+          <w:rStyle w:val="None"/>
+          <w:rFonts w:ascii="Times New Roman" w:cs="Times New Roman" w:hAnsi="Times New Roman" w:eastAsia="Times New Roman"/>
+          <w:b w:val="1"/>
+          <w:bCs w:val="1"/>
+          <w:sz w:val="21"/>
+          <w:szCs w:val="21"/>
+        </w:rPr>
+      </w:pPr>
+      <w:r>
+        <w:rPr>
+          <w:rStyle w:val="None"/>
+          <w:rFonts w:ascii="Times New Roman" w:hAnsi="Times New Roman"/>
+          <w:b w:val="1"/>
+          <w:bCs w:val="1"/>
+          <w:sz w:val="21"/>
+          <w:szCs w:val="21"/>
+          <w:rtl w:val="0"/>
+          <w:lang w:val="en-US"/>
+        </w:rPr>
+        <w:t xml:space="preserve">Backend: </w:t>
+      </w:r>
+      <w:r>
+        <w:rPr>
+          <w:rStyle w:val="None"/>
+          <w:rFonts w:ascii="Times New Roman" w:hAnsi="Times New Roman"/>
+          <w:sz w:val="21"/>
+          <w:szCs w:val="21"/>
+          <w:rtl w:val="0"/>
+          <w:lang w:val="en-US"/>
+        </w:rPr>
+        <w:t>Machine Learning - Node - Apollo - Axios - HTTP - JWT - Express - Agenda</w:t>
+      </w:r>
+    </w:p>
+    <w:p>
+      <w:pPr>
+        <w:pStyle w:val="Body"/>
+        <w:spacing w:after="0" w:line="288" w:lineRule="auto"/>
+        <w:ind w:left="360" w:firstLine="0"/>
+        <w:rPr>
+          <w:rStyle w:val="None"/>
+          <w:rFonts w:ascii="Times New Roman" w:cs="Times New Roman" w:hAnsi="Times New Roman" w:eastAsia="Times New Roman"/>
+          <w:b w:val="1"/>
+          <w:bCs w:val="1"/>
+          <w:sz w:val="21"/>
+          <w:szCs w:val="21"/>
+        </w:rPr>
+      </w:pPr>
+      <w:r>
+        <w:rPr>
+          <w:rStyle w:val="None"/>
+          <w:rFonts w:ascii="Times New Roman" w:hAnsi="Times New Roman"/>
+          <w:b w:val="1"/>
+          <w:bCs w:val="1"/>
+          <w:sz w:val="21"/>
+          <w:szCs w:val="21"/>
+          <w:rtl w:val="0"/>
+          <w:lang w:val="en-US"/>
+        </w:rPr>
+        <w:t xml:space="preserve">Database: </w:t>
+      </w:r>
+      <w:r>
+        <w:rPr>
+          <w:rStyle w:val="None"/>
+          <w:rFonts w:ascii="Times New Roman" w:hAnsi="Times New Roman"/>
+          <w:sz w:val="21"/>
+          <w:szCs w:val="21"/>
+          <w:rtl w:val="0"/>
+          <w:lang w:val="en-US"/>
+        </w:rPr>
+        <w:t xml:space="preserve">MongoDB / Mongoose - Neo4j - Cypher </w:t>
+      </w:r>
+      <w:r>
+        <w:rPr>
+          <w:rStyle w:val="None"/>
+          <w:rFonts w:ascii="Times New Roman" w:hAnsi="Times New Roman"/>
+          <w:b w:val="1"/>
+          <w:bCs w:val="1"/>
+          <w:sz w:val="21"/>
+          <w:szCs w:val="21"/>
+          <w:rtl w:val="0"/>
+          <w:lang w:val="en-US"/>
+        </w:rPr>
+        <w:t xml:space="preserve"> </w:t>
+      </w:r>
+    </w:p>
+    <w:p>
+      <w:pPr>
+        <w:pStyle w:val="Body"/>
+        <w:spacing w:after="0" w:line="288" w:lineRule="auto"/>
+        <w:ind w:left="360" w:firstLine="0"/>
+        <w:rPr>
+          <w:rStyle w:val="None"/>
+          <w:rFonts w:ascii="Times New Roman" w:cs="Times New Roman" w:hAnsi="Times New Roman" w:eastAsia="Times New Roman"/>
+          <w:b w:val="1"/>
+          <w:bCs w:val="1"/>
+          <w:sz w:val="21"/>
+          <w:szCs w:val="21"/>
+        </w:rPr>
+      </w:pPr>
+      <w:r>
+        <w:rPr>
+          <w:rStyle w:val="None"/>
+          <w:rFonts w:ascii="Times New Roman" w:hAnsi="Times New Roman"/>
+          <w:b w:val="1"/>
+          <w:bCs w:val="1"/>
+          <w:sz w:val="21"/>
+          <w:szCs w:val="21"/>
+          <w:rtl w:val="0"/>
+          <w:lang w:val="en-US"/>
+        </w:rPr>
+        <w:t xml:space="preserve">Testing: </w:t>
+      </w:r>
+      <w:r>
+        <w:rPr>
+          <w:rStyle w:val="None"/>
+          <w:rFonts w:ascii="Times New Roman" w:hAnsi="Times New Roman"/>
+          <w:sz w:val="21"/>
+          <w:szCs w:val="21"/>
+          <w:rtl w:val="0"/>
+          <w:lang w:val="en-US"/>
+        </w:rPr>
+        <w:t>Jest - Enzyme - Cypress - Puppeteer - Postman - Unit testing - End to End testing</w:t>
+      </w:r>
+    </w:p>
+    <w:p>
+      <w:pPr>
+        <w:pStyle w:val="Body"/>
+        <w:spacing w:after="0" w:line="288" w:lineRule="auto"/>
+        <w:ind w:left="360" w:firstLine="0"/>
+        <w:rPr>
+          <w:rStyle w:val="None"/>
+          <w:rFonts w:ascii="Times New Roman" w:cs="Times New Roman" w:hAnsi="Times New Roman" w:eastAsia="Times New Roman"/>
+          <w:b w:val="1"/>
+          <w:bCs w:val="1"/>
+          <w:sz w:val="21"/>
+          <w:szCs w:val="21"/>
+        </w:rPr>
+      </w:pPr>
+      <w:r>
+        <w:rPr>
+          <w:rStyle w:val="None"/>
+          <w:rFonts w:ascii="Times New Roman" w:hAnsi="Times New Roman"/>
+          <w:b w:val="1"/>
+          <w:bCs w:val="1"/>
+          <w:sz w:val="21"/>
+          <w:szCs w:val="21"/>
+          <w:rtl w:val="0"/>
+          <w:lang w:val="en-US"/>
+        </w:rPr>
+        <w:t xml:space="preserve">Dev-ops: </w:t>
+      </w:r>
+      <w:r>
+        <w:rPr>
+          <w:rStyle w:val="None"/>
+          <w:rFonts w:ascii="Times New Roman" w:hAnsi="Times New Roman"/>
+          <w:sz w:val="21"/>
+          <w:szCs w:val="21"/>
+          <w:rtl w:val="0"/>
+          <w:lang w:val="en-US"/>
+        </w:rPr>
+        <w:t>Github - Docker - Rome - Turbo - Vercel - AWS - Google Cloud ( GPC ) - Microservice design - CI/CD - SWC</w:t>
+      </w:r>
+    </w:p>
+    <w:p>
+      <w:pPr>
+        <w:pStyle w:val="Body"/>
+        <w:spacing w:after="0" w:line="288" w:lineRule="auto"/>
+        <w:ind w:left="360" w:firstLine="0"/>
+        <w:rPr>
+          <w:rStyle w:val="None"/>
+          <w:rFonts w:ascii="Times New Roman" w:cs="Times New Roman" w:hAnsi="Times New Roman" w:eastAsia="Times New Roman"/>
+          <w:sz w:val="21"/>
+          <w:szCs w:val="21"/>
+        </w:rPr>
+      </w:pPr>
+      <w:r>
+        <w:rPr>
+          <w:rStyle w:val="None"/>
+          <w:rFonts w:ascii="Times New Roman" w:hAnsi="Times New Roman"/>
+          <w:b w:val="1"/>
+          <w:bCs w:val="1"/>
+          <w:sz w:val="21"/>
+          <w:szCs w:val="21"/>
+          <w:rtl w:val="0"/>
+          <w:lang w:val="en-US"/>
+        </w:rPr>
+        <w:t xml:space="preserve">Documentation / Planning: </w:t>
+      </w:r>
+      <w:r>
+        <w:rPr>
+          <w:rStyle w:val="None"/>
+          <w:rFonts w:ascii="Times New Roman" w:hAnsi="Times New Roman"/>
+          <w:sz w:val="21"/>
+          <w:szCs w:val="21"/>
+          <w:rtl w:val="0"/>
+          <w:lang w:val="en-US"/>
+        </w:rPr>
+        <w:t>Basecamp - Trello - Notion - Storybook</w:t>
       </w:r>
     </w:p>
     <w:p>
@@ -1118,7 +1348,7 @@
           <w:rtl w:val="0"/>
           <w:lang w:val="en-US"/>
         </w:rPr>
-        <w:t>Guided technical development of the SAAS product.  Served as Software Architect designing and implementing critical systems.  Authored 50% of codebase as a full-stack developer.  Designed connections to third-party integrations.  Built recommendation system from scratch</w:t>
+        <w:t>Guided technical development of the SAAS product, handling front-end, back-end, and dev-ops requests.  Served as Software Architect designing and implementing critical systems.  Designed and built neural network, graph based recommendation system for pairing users to jobs.  Authored 50% of codebase as a full-stack developer.  Designed connections to third-party integrations.</w:t>
       </w:r>
     </w:p>
     <w:p>
@@ -1188,7 +1418,7 @@
           <w:rtl w:val="0"/>
           <w:lang w:val="en-US"/>
         </w:rPr>
-        <w:t>Developed a custom real-time synchronization layer between MongoDB and Neo4j</w:t>
+        <w:t>Designed and built MLP neural network, graph inspired recommendation system on top of MongoDB.</w:t>
       </w:r>
     </w:p>
     <w:p>
@@ -1218,7 +1448,7 @@
           <w:rtl w:val="0"/>
           <w:lang w:val="en-US"/>
         </w:rPr>
-        <w:t>Designed and developed recommendation system for matching talent to jobs</w:t>
+        <w:t>Implemented a scalable micro-service architecture that dramatically improved system performance.</w:t>
       </w:r>
     </w:p>
     <w:p>
@@ -1248,257 +1478,7 @@
           <w:rtl w:val="0"/>
           <w:lang w:val="en-US"/>
         </w:rPr>
-        <w:t>Managed micro-service development</w:t>
-      </w:r>
-    </w:p>
-    <w:p>
-      <w:pPr>
-        <w:pStyle w:val="Body"/>
-        <w:spacing w:after="0" w:line="240" w:lineRule="auto"/>
-        <w:rPr>
-          <w:rStyle w:val="None"/>
-          <w:rFonts w:ascii="Times New Roman" w:cs="Times New Roman" w:hAnsi="Times New Roman" w:eastAsia="Times New Roman"/>
-          <w:sz w:val="21"/>
-          <w:szCs w:val="21"/>
-        </w:rPr>
-      </w:pPr>
-    </w:p>
-    <w:p>
-      <w:pPr>
-        <w:pStyle w:val="Body"/>
-        <w:spacing w:after="0" w:line="240" w:lineRule="auto"/>
-        <w:rPr>
-          <w:rStyle w:val="None"/>
-          <w:rFonts w:ascii="Times New Roman" w:cs="Times New Roman" w:hAnsi="Times New Roman" w:eastAsia="Times New Roman"/>
-          <w:sz w:val="8"/>
-          <w:szCs w:val="8"/>
-        </w:rPr>
-      </w:pPr>
-    </w:p>
-    <w:p>
-      <w:pPr>
-        <w:pStyle w:val="Body"/>
-        <w:spacing w:after="0" w:line="240" w:lineRule="auto"/>
-        <w:rPr>
-          <w:rStyle w:val="None"/>
-          <w:rFonts w:ascii="Times New Roman" w:cs="Times New Roman" w:hAnsi="Times New Roman" w:eastAsia="Times New Roman"/>
-          <w:b w:val="1"/>
-          <w:bCs w:val="1"/>
-          <w:sz w:val="21"/>
-          <w:szCs w:val="21"/>
-        </w:rPr>
-      </w:pPr>
-      <w:r>
-        <w:rPr>
-          <w:rStyle w:val="None"/>
-          <w:rFonts w:ascii="Times New Roman" w:hAnsi="Times New Roman"/>
-          <w:b w:val="1"/>
-          <w:bCs w:val="1"/>
-          <w:i w:val="1"/>
-          <w:iCs w:val="1"/>
-          <w:sz w:val="21"/>
-          <w:szCs w:val="21"/>
-          <w:rtl w:val="0"/>
-          <w:lang w:val="en-US"/>
-        </w:rPr>
-        <w:t>Project:</w:t>
-        <w:tab/>
-        <w:tab/>
-        <w:t xml:space="preserve"> </w:t>
-      </w:r>
-      <w:r>
-        <w:rPr>
-          <w:rStyle w:val="None"/>
-          <w:rFonts w:ascii="Times New Roman" w:hAnsi="Times New Roman"/>
-          <w:b w:val="1"/>
-          <w:bCs w:val="1"/>
-          <w:sz w:val="21"/>
-          <w:szCs w:val="21"/>
-          <w:rtl w:val="0"/>
-          <w:lang w:val="en-US"/>
-        </w:rPr>
-        <w:t>College-Collective &amp; Cluster Universities ( Degree search for community colleges)</w:t>
-      </w:r>
-    </w:p>
-    <w:p>
-      <w:pPr>
-        <w:pStyle w:val="Body"/>
-        <w:spacing w:after="0" w:line="240" w:lineRule="auto"/>
-        <w:rPr>
-          <w:rStyle w:val="None"/>
-          <w:rFonts w:ascii="Times New Roman" w:cs="Times New Roman" w:hAnsi="Times New Roman" w:eastAsia="Times New Roman"/>
-          <w:sz w:val="21"/>
-          <w:szCs w:val="21"/>
-        </w:rPr>
-      </w:pPr>
-    </w:p>
-    <w:p>
-      <w:pPr>
-        <w:pStyle w:val="Body"/>
-        <w:spacing w:after="0" w:line="240" w:lineRule="auto"/>
-        <w:rPr>
-          <w:rStyle w:val="None"/>
-          <w:rFonts w:ascii="Times New Roman" w:cs="Times New Roman" w:hAnsi="Times New Roman" w:eastAsia="Times New Roman"/>
-          <w:sz w:val="21"/>
-          <w:szCs w:val="21"/>
-        </w:rPr>
-      </w:pPr>
-      <w:r>
-        <w:rPr>
-          <w:rStyle w:val="None"/>
-          <w:rFonts w:ascii="Times New Roman" w:hAnsi="Times New Roman"/>
-          <w:i w:val="1"/>
-          <w:iCs w:val="1"/>
-          <w:sz w:val="21"/>
-          <w:szCs w:val="21"/>
-          <w:rtl w:val="0"/>
-          <w:lang w:val="en-US"/>
-        </w:rPr>
-        <w:t>Description:</w:t>
-      </w:r>
-      <w:r>
-        <w:rPr>
-          <w:rStyle w:val="None"/>
-          <w:rFonts w:ascii="Times New Roman" w:hAnsi="Times New Roman"/>
-          <w:sz w:val="21"/>
-          <w:szCs w:val="21"/>
-          <w:rtl w:val="0"/>
-          <w:lang w:val="en-US"/>
-        </w:rPr>
-        <w:t xml:space="preserve"> </w:t>
-        <w:tab/>
-        <w:t xml:space="preserve"> Search platform for finding affordable degrees from online community colleges.</w:t>
-      </w:r>
-    </w:p>
-    <w:p>
-      <w:pPr>
-        <w:pStyle w:val="Body"/>
-        <w:spacing w:after="0" w:line="240" w:lineRule="auto"/>
-        <w:rPr>
-          <w:rStyle w:val="None"/>
-          <w:rFonts w:ascii="Times New Roman" w:cs="Times New Roman" w:hAnsi="Times New Roman" w:eastAsia="Times New Roman"/>
-          <w:sz w:val="21"/>
-          <w:szCs w:val="21"/>
-        </w:rPr>
-      </w:pPr>
-      <w:r>
-        <w:rPr>
-          <w:rStyle w:val="None"/>
-          <w:rFonts w:ascii="Times New Roman" w:hAnsi="Times New Roman"/>
-          <w:sz w:val="21"/>
-          <w:szCs w:val="21"/>
-          <w:rtl w:val="0"/>
-        </w:rPr>
-        <w:t xml:space="preserve">     </w:t>
-        <w:tab/>
-        <w:t xml:space="preserve">        </w:t>
-        <w:tab/>
-        <w:tab/>
-        <w:tab/>
-        <w:tab/>
-        <w:tab/>
-        <w:t xml:space="preserve"> </w:t>
-      </w:r>
-    </w:p>
-    <w:p>
-      <w:pPr>
-        <w:pStyle w:val="Body"/>
-        <w:spacing w:after="0" w:line="240" w:lineRule="auto"/>
-        <w:ind w:left="1530" w:hanging="1530"/>
-        <w:rPr>
-          <w:rStyle w:val="None"/>
-          <w:rFonts w:ascii="Times New Roman" w:cs="Times New Roman" w:hAnsi="Times New Roman" w:eastAsia="Times New Roman"/>
-          <w:sz w:val="21"/>
-          <w:szCs w:val="21"/>
-        </w:rPr>
-      </w:pPr>
-      <w:r>
-        <w:rPr>
-          <w:rStyle w:val="None"/>
-          <w:rFonts w:ascii="Times New Roman" w:hAnsi="Times New Roman"/>
-          <w:i w:val="1"/>
-          <w:iCs w:val="1"/>
-          <w:sz w:val="21"/>
-          <w:szCs w:val="21"/>
-          <w:rtl w:val="0"/>
-          <w:lang w:val="en-US"/>
-        </w:rPr>
-        <w:t>Responsibilities:</w:t>
-      </w:r>
-      <w:r>
-        <w:rPr>
-          <w:rStyle w:val="None"/>
-          <w:rFonts w:ascii="Times New Roman" w:hAnsi="Times New Roman"/>
-          <w:sz w:val="21"/>
-          <w:szCs w:val="21"/>
-          <w:rtl w:val="0"/>
-          <w:lang w:val="en-US"/>
-        </w:rPr>
-        <w:t xml:space="preserve">  Full stack development of API and frontend features of the CRM portion of the app.  </w:t>
-      </w:r>
-      <w:r>
-        <w:rPr>
-          <w:rStyle w:val="None"/>
-          <w:rFonts w:ascii="Times New Roman" w:hAnsi="Times New Roman"/>
-          <w:sz w:val="21"/>
-          <w:szCs w:val="21"/>
-          <w:rtl w:val="0"/>
-          <w:lang w:val="en-US"/>
-        </w:rPr>
-        <w:t xml:space="preserve">Development of API search algorithm.  Joint development of user facing frontend. </w:t>
-      </w:r>
-    </w:p>
-    <w:p>
-      <w:pPr>
-        <w:pStyle w:val="Body"/>
-        <w:spacing w:after="0" w:line="240" w:lineRule="auto"/>
-        <w:ind w:left="1530" w:firstLine="0"/>
-        <w:rPr>
-          <w:rStyle w:val="None"/>
-          <w:rFonts w:ascii="Times New Roman" w:cs="Times New Roman" w:hAnsi="Times New Roman" w:eastAsia="Times New Roman"/>
-          <w:sz w:val="21"/>
-          <w:szCs w:val="21"/>
-        </w:rPr>
-      </w:pPr>
-    </w:p>
-    <w:p>
-      <w:pPr>
-        <w:pStyle w:val="Body"/>
-        <w:spacing w:after="0" w:line="240" w:lineRule="auto"/>
-        <w:ind w:left="1530" w:firstLine="0"/>
-        <w:rPr>
-          <w:rStyle w:val="None"/>
-          <w:rFonts w:ascii="Times New Roman" w:cs="Times New Roman" w:hAnsi="Times New Roman" w:eastAsia="Times New Roman"/>
-          <w:sz w:val="8"/>
-          <w:szCs w:val="8"/>
-        </w:rPr>
-      </w:pPr>
-    </w:p>
-    <w:p>
-      <w:pPr>
-        <w:pStyle w:val="Body"/>
-        <w:spacing w:after="0" w:line="240" w:lineRule="auto"/>
-        <w:rPr>
-          <w:rStyle w:val="None"/>
-          <w:rFonts w:ascii="Times New Roman" w:cs="Times New Roman" w:hAnsi="Times New Roman" w:eastAsia="Times New Roman"/>
-          <w:i w:val="1"/>
-          <w:iCs w:val="1"/>
-          <w:sz w:val="21"/>
-          <w:szCs w:val="21"/>
-        </w:rPr>
-      </w:pPr>
-      <w:r>
-        <w:rPr>
-          <w:rStyle w:val="None"/>
-          <w:rFonts w:ascii="Times New Roman" w:hAnsi="Times New Roman"/>
-          <w:i w:val="1"/>
-          <w:iCs w:val="1"/>
-          <w:sz w:val="21"/>
-          <w:szCs w:val="21"/>
-          <w:rtl w:val="0"/>
-          <w:lang w:val="en-US"/>
-        </w:rPr>
-        <w:t>Achievements:</w:t>
+        <w:t>Developed a custom real-time database synchronization layer.</w:t>
       </w:r>
     </w:p>
     <w:p>
@@ -1514,26 +1494,21 @@
         <w:jc w:val="left"/>
         <w:rPr>
           <w:rFonts w:ascii="Times New Roman" w:hAnsi="Times New Roman"/>
-          <w:b w:val="1"/>
-          <w:bCs w:val="1"/>
-          <w:sz w:val="21"/>
-          <w:szCs w:val="21"/>
-          <w:rtl w:val="0"/>
-          <w:lang w:val="en-US"/>
-        </w:rPr>
-      </w:pPr>
-      <w:r>
-        <w:rPr>
-          <w:rStyle w:val="None"/>
-          <w:rFonts w:ascii="Times New Roman" w:hAnsi="Times New Roman"/>
-          <w:b w:val="0"/>
-          <w:bCs w:val="0"/>
-          <w:sz w:val="21"/>
-          <w:szCs w:val="21"/>
-          <w:rtl w:val="0"/>
-          <w:lang w:val="en-US"/>
-        </w:rPr>
-        <w:t>Built out over 95% of all code for CRM used to manage site data and provide analytics.</w:t>
+          <w:sz w:val="21"/>
+          <w:szCs w:val="21"/>
+          <w:rtl w:val="0"/>
+          <w:lang w:val="en-US"/>
+        </w:rPr>
+      </w:pPr>
+      <w:r>
+        <w:rPr>
+          <w:rFonts w:ascii="Times New Roman" w:hAnsi="Times New Roman"/>
+          <w:sz w:val="21"/>
+          <w:szCs w:val="21"/>
+          <w:rtl w:val="0"/>
+          <w:lang w:val="en-US"/>
+        </w:rPr>
+        <w:t>Created password-less authentication flows for both email and text base login.</w:t>
       </w:r>
     </w:p>
     <w:p>
@@ -1557,14 +1532,13 @@
       </w:pPr>
       <w:r>
         <w:rPr>
-          <w:rStyle w:val="None"/>
-          <w:rFonts w:ascii="Times New Roman" w:hAnsi="Times New Roman"/>
-          <w:sz w:val="21"/>
-          <w:szCs w:val="21"/>
-          <w:rtl w:val="0"/>
-          <w:lang w:val="en-US"/>
-        </w:rPr>
-        <w:t>Built aggregation used to handle search and filtering of all degrees.</w:t>
+          <w:rFonts w:ascii="Times New Roman" w:hAnsi="Times New Roman"/>
+          <w:sz w:val="21"/>
+          <w:szCs w:val="21"/>
+          <w:rtl w:val="0"/>
+          <w:lang w:val="en-US"/>
+        </w:rPr>
+        <w:t>Co-authored react component library, making frontend feature development fast and easy.</w:t>
       </w:r>
     </w:p>
     <w:p>
@@ -1588,25 +1562,62 @@
       </w:pPr>
       <w:r>
         <w:rPr>
-          <w:rStyle w:val="None"/>
-          <w:rFonts w:ascii="Times New Roman" w:hAnsi="Times New Roman"/>
-          <w:sz w:val="21"/>
-          <w:szCs w:val="21"/>
-          <w:rtl w:val="0"/>
-          <w:lang w:val="en-US"/>
-        </w:rPr>
-        <w:t>Helped code several frontend pages.</w:t>
-      </w:r>
-    </w:p>
-    <w:p>
-      <w:pPr>
-        <w:pStyle w:val="Body"/>
-        <w:spacing w:after="0" w:line="240" w:lineRule="auto"/>
-        <w:rPr>
-          <w:rStyle w:val="None"/>
-          <w:rFonts w:ascii="Times New Roman" w:cs="Times New Roman" w:hAnsi="Times New Roman" w:eastAsia="Times New Roman"/>
-          <w:sz w:val="21"/>
-          <w:szCs w:val="21"/>
+          <w:rFonts w:ascii="Times New Roman" w:hAnsi="Times New Roman"/>
+          <w:sz w:val="21"/>
+          <w:szCs w:val="21"/>
+          <w:rtl w:val="0"/>
+          <w:lang w:val="en-US"/>
+        </w:rPr>
+        <w:t>Authored initial mono-repo setup greatly reducing build times, and improving the developer experience.</w:t>
+      </w:r>
+    </w:p>
+    <w:p>
+      <w:pPr>
+        <w:pStyle w:val="Body"/>
+        <w:bidi w:val="0"/>
+        <w:spacing w:after="0" w:line="240" w:lineRule="auto"/>
+        <w:ind w:left="0" w:right="0" w:firstLine="0"/>
+        <w:jc w:val="left"/>
+        <w:rPr>
+          <w:rStyle w:val="None"/>
+          <w:rFonts w:ascii="Times New Roman" w:cs="Times New Roman" w:hAnsi="Times New Roman" w:eastAsia="Times New Roman"/>
+          <w:sz w:val="21"/>
+          <w:szCs w:val="21"/>
+          <w:u w:val="none"/>
+          <w:rtl w:val="0"/>
+        </w:rPr>
+      </w:pPr>
+      <w:r>
+        <w:rPr>
+          <w:rFonts w:ascii="Times New Roman" w:cs="Times New Roman" w:hAnsi="Times New Roman" w:eastAsia="Times New Roman"/>
+          <w:sz w:val="21"/>
+          <w:szCs w:val="21"/>
+        </w:rPr>
+        <w:tab/>
+        <w:tab/>
+      </w:r>
+    </w:p>
+    <w:p>
+      <w:pPr>
+        <w:pStyle w:val="Body"/>
+        <w:spacing w:after="0" w:line="240" w:lineRule="auto"/>
+        <w:rPr>
+          <w:rStyle w:val="None"/>
+          <w:rFonts w:ascii="Times New Roman" w:cs="Times New Roman" w:hAnsi="Times New Roman" w:eastAsia="Times New Roman"/>
+          <w:sz w:val="21"/>
+          <w:szCs w:val="21"/>
+        </w:rPr>
+      </w:pPr>
+    </w:p>
+    <w:p>
+      <w:pPr>
+        <w:pStyle w:val="Body"/>
+        <w:spacing w:after="0" w:line="240" w:lineRule="auto"/>
+        <w:rPr>
+          <w:rStyle w:val="None"/>
+          <w:rFonts w:ascii="Times New Roman" w:cs="Times New Roman" w:hAnsi="Times New Roman" w:eastAsia="Times New Roman"/>
+          <w:sz w:val="8"/>
+          <w:szCs w:val="8"/>
         </w:rPr>
       </w:pPr>
     </w:p>
@@ -1619,16 +1630,6 @@
           <w:rFonts w:ascii="Times New Roman" w:cs="Times New Roman" w:hAnsi="Times New Roman" w:eastAsia="Times New Roman"/>
           <w:b w:val="1"/>
           <w:bCs w:val="1"/>
-        </w:rPr>
-      </w:pPr>
-    </w:p>
-    <w:p>
-      <w:pPr>
-        <w:pStyle w:val="Body"/>
-        <w:spacing w:after="0" w:line="240" w:lineRule="auto"/>
-        <w:rPr>
-          <w:rStyle w:val="None"/>
-          <w:rFonts w:ascii="Times New Roman" w:cs="Times New Roman" w:hAnsi="Times New Roman" w:eastAsia="Times New Roman"/>
           <w:sz w:val="21"/>
           <w:szCs w:val="21"/>
         </w:rPr>
@@ -1639,92 +1640,36 @@
           <w:rFonts w:ascii="Times New Roman" w:hAnsi="Times New Roman"/>
           <w:b w:val="1"/>
           <w:bCs w:val="1"/>
-          <w:rtl w:val="0"/>
-          <w:lang w:val="en-US"/>
-        </w:rPr>
-        <w:t>Expert Interviewer</w:t>
-      </w:r>
-      <w:r>
-        <w:rPr>
-          <w:rStyle w:val="None"/>
-          <w:rFonts w:ascii="Times New Roman" w:cs="Times New Roman" w:hAnsi="Times New Roman" w:eastAsia="Times New Roman"/>
+          <w:i w:val="1"/>
+          <w:iCs w:val="1"/>
+          <w:sz w:val="21"/>
+          <w:szCs w:val="21"/>
+          <w:rtl w:val="0"/>
+          <w:lang w:val="en-US"/>
+        </w:rPr>
+        <w:t>Project:</w:t>
+        <w:tab/>
+        <w:tab/>
+        <w:t xml:space="preserve"> </w:t>
+      </w:r>
+      <w:r>
+        <w:rPr>
+          <w:rStyle w:val="None"/>
+          <w:rFonts w:ascii="Times New Roman" w:hAnsi="Times New Roman"/>
           <w:b w:val="1"/>
           <w:bCs w:val="1"/>
           <w:sz w:val="21"/>
           <w:szCs w:val="21"/>
           <w:rtl w:val="0"/>
-        </w:rPr>
-        <w:tab/>
-        <w:tab/>
-        <w:tab/>
-        <w:tab/>
-        <w:tab/>
-        <w:tab/>
-        <w:tab/>
-        <w:tab/>
-        <w:tab/>
-        <w:t xml:space="preserve">                </w:t>
-      </w:r>
-      <w:r>
-        <w:rPr>
-          <w:rStyle w:val="None"/>
-          <w:rFonts w:ascii="Times New Roman" w:hAnsi="Times New Roman"/>
-          <w:sz w:val="21"/>
-          <w:szCs w:val="21"/>
-          <w:rtl w:val="0"/>
-        </w:rPr>
-        <w:t xml:space="preserve">Sept. 2019 </w:t>
-      </w:r>
-      <w:r>
-        <w:rPr>
-          <w:rStyle w:val="None"/>
-          <w:rFonts w:ascii="Times New Roman" w:hAnsi="Times New Roman" w:hint="default"/>
-          <w:sz w:val="21"/>
-          <w:szCs w:val="21"/>
-          <w:rtl w:val="0"/>
-          <w:lang w:val="en-US"/>
-        </w:rPr>
-        <w:t xml:space="preserve">– </w:t>
-      </w:r>
-      <w:r>
-        <w:rPr>
-          <w:rStyle w:val="None"/>
-          <w:rFonts w:ascii="Times New Roman" w:hAnsi="Times New Roman"/>
-          <w:sz w:val="21"/>
-          <w:szCs w:val="21"/>
-          <w:rtl w:val="0"/>
-        </w:rPr>
-        <w:t>Sept. 2020</w:t>
-      </w:r>
-    </w:p>
-    <w:p>
-      <w:pPr>
-        <w:pStyle w:val="Body"/>
-        <w:spacing w:after="0" w:line="240" w:lineRule="auto"/>
-        <w:rPr>
-          <w:rStyle w:val="None"/>
-          <w:rFonts w:ascii="Times New Roman" w:cs="Times New Roman" w:hAnsi="Times New Roman" w:eastAsia="Times New Roman"/>
-          <w:sz w:val="21"/>
-          <w:szCs w:val="21"/>
-        </w:rPr>
-      </w:pPr>
-      <w:r>
-        <w:rPr>
-          <w:rStyle w:val="None"/>
-          <w:rFonts w:ascii="Times New Roman" w:hAnsi="Times New Roman"/>
-          <w:sz w:val="21"/>
-          <w:szCs w:val="21"/>
-          <w:rtl w:val="0"/>
-          <w:lang w:val="en-US"/>
-        </w:rPr>
-        <w:t>Karat (Fully Remote)</w:t>
-      </w:r>
-    </w:p>
-    <w:p>
-      <w:pPr>
-        <w:pStyle w:val="Body"/>
-        <w:spacing w:after="0" w:line="240" w:lineRule="auto"/>
-        <w:ind w:left="1530" w:hanging="1440"/>
+          <w:lang w:val="en-US"/>
+        </w:rPr>
+        <w:t>College-Collective &amp; Cluster Universities ( Degree search for community colleges)</w:t>
+      </w:r>
+    </w:p>
+    <w:p>
+      <w:pPr>
+        <w:pStyle w:val="Body"/>
+        <w:spacing w:after="0" w:line="240" w:lineRule="auto"/>
         <w:rPr>
           <w:rStyle w:val="None"/>
           <w:rFonts w:ascii="Times New Roman" w:cs="Times New Roman" w:hAnsi="Times New Roman" w:eastAsia="Times New Roman"/>
@@ -1764,21 +1709,11 @@
           <w:sz w:val="21"/>
           <w:szCs w:val="21"/>
           <w:rtl w:val="0"/>
+          <w:lang w:val="en-US"/>
         </w:rPr>
         <w:t xml:space="preserve"> </w:t>
         <w:tab/>
-        <w:t xml:space="preserve"> </w:t>
-      </w:r>
-      <w:r>
-        <w:rPr>
-          <w:rStyle w:val="None"/>
-          <w:rFonts w:ascii="Times New Roman" w:hAnsi="Times New Roman"/>
-          <w:sz w:val="21"/>
-          <w:szCs w:val="21"/>
-          <w:rtl w:val="0"/>
-          <w:lang w:val="en-US"/>
-        </w:rPr>
-        <w:t>Lead technical remote interviews for various software companies</w:t>
+        <w:t xml:space="preserve"> Search platform for finding affordable degrees from online community colleges.</w:t>
       </w:r>
     </w:p>
     <w:p>
@@ -1843,36 +1778,208 @@
           <w:sz w:val="21"/>
           <w:szCs w:val="21"/>
           <w:rtl w:val="0"/>
-        </w:rPr>
-        <w:t xml:space="preserve">  </w:t>
-      </w:r>
-      <w:r>
-        <w:rPr>
-          <w:rStyle w:val="None"/>
-          <w:rFonts w:ascii="Times New Roman" w:hAnsi="Times New Roman"/>
-          <w:sz w:val="21"/>
-          <w:szCs w:val="21"/>
-          <w:rtl w:val="0"/>
-          <w:lang w:val="en-US"/>
-        </w:rPr>
-        <w:t xml:space="preserve">Lead technical interviews serving as a subject matter expert in several programming languages.  Assessed code quality in live paired programming sessions.  Managed schedule for conducting remote interviews. </w:t>
-      </w:r>
-    </w:p>
-    <w:p>
-      <w:pPr>
-        <w:pStyle w:val="Body"/>
+          <w:lang w:val="en-US"/>
+        </w:rPr>
+        <w:t xml:space="preserve">  Full stack development of API and frontend features of the CRM portion of the app.  </w:t>
+      </w:r>
+      <w:r>
+        <w:rPr>
+          <w:rStyle w:val="None"/>
+          <w:rFonts w:ascii="Times New Roman" w:hAnsi="Times New Roman"/>
+          <w:sz w:val="21"/>
+          <w:szCs w:val="21"/>
+          <w:rtl w:val="0"/>
+          <w:lang w:val="en-US"/>
+        </w:rPr>
+        <w:t xml:space="preserve">Development of API search algorithm.  Joint development of user facing frontend. </w:t>
+      </w:r>
+    </w:p>
+    <w:p>
+      <w:pPr>
+        <w:pStyle w:val="Body"/>
+        <w:spacing w:after="0" w:line="240" w:lineRule="auto"/>
+        <w:ind w:left="1530" w:firstLine="0"/>
+        <w:rPr>
+          <w:rStyle w:val="None"/>
+          <w:rFonts w:ascii="Times New Roman" w:cs="Times New Roman" w:hAnsi="Times New Roman" w:eastAsia="Times New Roman"/>
+          <w:sz w:val="21"/>
+          <w:szCs w:val="21"/>
+        </w:rPr>
+      </w:pPr>
+    </w:p>
+    <w:p>
+      <w:pPr>
+        <w:pStyle w:val="Body"/>
+        <w:spacing w:after="0" w:line="240" w:lineRule="auto"/>
+        <w:ind w:left="1530" w:firstLine="0"/>
+        <w:rPr>
+          <w:rStyle w:val="None"/>
+          <w:rFonts w:ascii="Times New Roman" w:cs="Times New Roman" w:hAnsi="Times New Roman" w:eastAsia="Times New Roman"/>
+          <w:sz w:val="8"/>
+          <w:szCs w:val="8"/>
+        </w:rPr>
+      </w:pPr>
+    </w:p>
+    <w:p>
+      <w:pPr>
+        <w:pStyle w:val="Body"/>
+        <w:spacing w:after="0" w:line="240" w:lineRule="auto"/>
+        <w:rPr>
+          <w:rStyle w:val="None"/>
+          <w:rFonts w:ascii="Times New Roman" w:cs="Times New Roman" w:hAnsi="Times New Roman" w:eastAsia="Times New Roman"/>
+          <w:i w:val="1"/>
+          <w:iCs w:val="1"/>
+          <w:sz w:val="21"/>
+          <w:szCs w:val="21"/>
+        </w:rPr>
+      </w:pPr>
+      <w:r>
+        <w:rPr>
+          <w:rStyle w:val="None"/>
+          <w:rFonts w:ascii="Times New Roman" w:hAnsi="Times New Roman"/>
+          <w:i w:val="1"/>
+          <w:iCs w:val="1"/>
+          <w:sz w:val="21"/>
+          <w:szCs w:val="21"/>
+          <w:rtl w:val="0"/>
+          <w:lang w:val="en-US"/>
+        </w:rPr>
+        <w:t>Achievements:</w:t>
+      </w:r>
+    </w:p>
+    <w:p>
+      <w:pPr>
+        <w:pStyle w:val="Body"/>
+        <w:numPr>
+          <w:ilvl w:val="0"/>
+          <w:numId w:val="2"/>
+        </w:numPr>
         <w:bidi w:val="0"/>
         <w:spacing w:after="0" w:line="240" w:lineRule="auto"/>
-        <w:ind w:left="0" w:right="0" w:firstLine="0"/>
+        <w:ind w:right="0"/>
         <w:jc w:val="left"/>
         <w:rPr>
-          <w:rStyle w:val="None"/>
-          <w:rFonts w:ascii="Times New Roman" w:cs="Times New Roman" w:hAnsi="Times New Roman" w:eastAsia="Times New Roman"/>
+          <w:rFonts w:ascii="Times New Roman" w:hAnsi="Times New Roman"/>
           <w:b w:val="1"/>
           <w:bCs w:val="1"/>
           <w:sz w:val="21"/>
           <w:szCs w:val="21"/>
           <w:rtl w:val="0"/>
+          <w:lang w:val="en-US"/>
+        </w:rPr>
+      </w:pPr>
+      <w:r>
+        <w:rPr>
+          <w:rStyle w:val="None"/>
+          <w:rFonts w:ascii="Times New Roman" w:hAnsi="Times New Roman"/>
+          <w:b w:val="0"/>
+          <w:bCs w:val="0"/>
+          <w:sz w:val="21"/>
+          <w:szCs w:val="21"/>
+          <w:rtl w:val="0"/>
+          <w:lang w:val="en-US"/>
+        </w:rPr>
+        <w:t>Built out over 95% of all code for</w:t>
+      </w:r>
+      <w:r>
+        <w:rPr>
+          <w:rStyle w:val="None"/>
+          <w:rFonts w:ascii="Times New Roman" w:hAnsi="Times New Roman"/>
+          <w:b w:val="0"/>
+          <w:bCs w:val="0"/>
+          <w:sz w:val="21"/>
+          <w:szCs w:val="21"/>
+          <w:rtl w:val="0"/>
+          <w:lang w:val="en-US"/>
+        </w:rPr>
+        <w:t xml:space="preserve"> admin site</w:t>
+      </w:r>
+      <w:r>
+        <w:rPr>
+          <w:rStyle w:val="None"/>
+          <w:rFonts w:ascii="Times New Roman" w:hAnsi="Times New Roman"/>
+          <w:b w:val="0"/>
+          <w:bCs w:val="0"/>
+          <w:sz w:val="21"/>
+          <w:szCs w:val="21"/>
+          <w:rtl w:val="0"/>
+          <w:lang w:val="en-US"/>
+        </w:rPr>
+        <w:t xml:space="preserve"> used to manage site data and provide analytics.</w:t>
+      </w:r>
+    </w:p>
+    <w:p>
+      <w:pPr>
+        <w:pStyle w:val="Body"/>
+        <w:numPr>
+          <w:ilvl w:val="0"/>
+          <w:numId w:val="2"/>
+        </w:numPr>
+        <w:bidi w:val="0"/>
+        <w:spacing w:after="0" w:line="240" w:lineRule="auto"/>
+        <w:ind w:right="0"/>
+        <w:jc w:val="left"/>
+        <w:rPr>
+          <w:rFonts w:ascii="Times New Roman" w:hAnsi="Times New Roman"/>
+          <w:sz w:val="21"/>
+          <w:szCs w:val="21"/>
+          <w:rtl w:val="0"/>
+          <w:lang w:val="en-US"/>
+        </w:rPr>
+      </w:pPr>
+      <w:r>
+        <w:rPr>
+          <w:rStyle w:val="None"/>
+          <w:rFonts w:ascii="Times New Roman" w:hAnsi="Times New Roman"/>
+          <w:sz w:val="21"/>
+          <w:szCs w:val="21"/>
+          <w:rtl w:val="0"/>
+          <w:lang w:val="en-US"/>
+        </w:rPr>
+        <w:t>Built aggregation used to handle search and filtering of all degrees.</w:t>
+      </w:r>
+    </w:p>
+    <w:p>
+      <w:pPr>
+        <w:pStyle w:val="Body"/>
+        <w:numPr>
+          <w:ilvl w:val="0"/>
+          <w:numId w:val="2"/>
+        </w:numPr>
+        <w:bidi w:val="0"/>
+        <w:spacing w:after="0" w:line="240" w:lineRule="auto"/>
+        <w:ind w:right="0"/>
+        <w:jc w:val="left"/>
+        <w:rPr>
+          <w:rFonts w:ascii="Times New Roman" w:hAnsi="Times New Roman"/>
+          <w:sz w:val="21"/>
+          <w:szCs w:val="21"/>
+          <w:rtl w:val="0"/>
+          <w:lang w:val="en-US"/>
+        </w:rPr>
+      </w:pPr>
+      <w:r>
+        <w:rPr>
+          <w:rStyle w:val="None"/>
+          <w:rFonts w:ascii="Times New Roman" w:hAnsi="Times New Roman"/>
+          <w:sz w:val="21"/>
+          <w:szCs w:val="21"/>
+          <w:u w:val="none"/>
+          <w:rtl w:val="0"/>
+          <w:lang w:val="en-US"/>
+        </w:rPr>
+        <w:t xml:space="preserve">Created several frontend pages using custom built Next.js Component Library </w:t>
+      </w:r>
+    </w:p>
+    <w:p>
+      <w:pPr>
+        <w:pStyle w:val="Body"/>
+        <w:spacing w:after="0" w:line="240" w:lineRule="auto"/>
+        <w:rPr>
+          <w:rStyle w:val="None"/>
+          <w:rFonts w:ascii="Times New Roman" w:cs="Times New Roman" w:hAnsi="Times New Roman" w:eastAsia="Times New Roman"/>
+          <w:sz w:val="21"/>
+          <w:szCs w:val="21"/>
         </w:rPr>
       </w:pPr>
     </w:p>
@@ -1892,25 +1999,321 @@
       <w:pPr>
         <w:pStyle w:val="Body"/>
         <w:spacing w:after="0" w:line="240" w:lineRule="auto"/>
-        <w:ind w:left="720" w:firstLine="0"/>
-      </w:pPr>
-      <w:r>
-        <w:rPr>
-          <w:rStyle w:val="None"/>
-          <w:rFonts w:ascii="Arial Unicode MS" w:cs="Arial Unicode MS" w:hAnsi="Arial Unicode MS" w:eastAsia="Arial Unicode MS"/>
-          <w:b w:val="0"/>
-          <w:bCs w:val="0"/>
-          <w:i w:val="0"/>
-          <w:iCs w:val="0"/>
-        </w:rPr>
-        <w:br w:type="page"/>
-      </w:r>
-    </w:p>
-    <w:p>
-      <w:pPr>
-        <w:pStyle w:val="Body"/>
-        <w:spacing w:after="0" w:line="240" w:lineRule="auto"/>
-        <w:ind w:left="1440" w:firstLine="0"/>
+        <w:rPr>
+          <w:rStyle w:val="None"/>
+          <w:rFonts w:ascii="Times New Roman" w:cs="Times New Roman" w:hAnsi="Times New Roman" w:eastAsia="Times New Roman"/>
+          <w:sz w:val="21"/>
+          <w:szCs w:val="21"/>
+        </w:rPr>
+      </w:pPr>
+      <w:r>
+        <w:rPr>
+          <w:rStyle w:val="None"/>
+          <w:rFonts w:ascii="Times New Roman" w:hAnsi="Times New Roman"/>
+          <w:b w:val="1"/>
+          <w:bCs w:val="1"/>
+          <w:rtl w:val="0"/>
+          <w:lang w:val="en-US"/>
+        </w:rPr>
+        <w:t>Expert Interviewer</w:t>
+      </w:r>
+      <w:r>
+        <w:rPr>
+          <w:rStyle w:val="None"/>
+          <w:rFonts w:ascii="Times New Roman" w:cs="Times New Roman" w:hAnsi="Times New Roman" w:eastAsia="Times New Roman"/>
+          <w:b w:val="1"/>
+          <w:bCs w:val="1"/>
+          <w:sz w:val="21"/>
+          <w:szCs w:val="21"/>
+          <w:rtl w:val="0"/>
+        </w:rPr>
+        <w:tab/>
+        <w:tab/>
+        <w:tab/>
+        <w:tab/>
+        <w:tab/>
+        <w:tab/>
+        <w:tab/>
+        <w:tab/>
+        <w:tab/>
+        <w:t xml:space="preserve">                </w:t>
+      </w:r>
+      <w:r>
+        <w:rPr>
+          <w:rStyle w:val="None"/>
+          <w:rFonts w:ascii="Times New Roman" w:hAnsi="Times New Roman"/>
+          <w:sz w:val="21"/>
+          <w:szCs w:val="21"/>
+          <w:rtl w:val="0"/>
+        </w:rPr>
+        <w:t xml:space="preserve">Sept. 2019 </w:t>
+      </w:r>
+      <w:r>
+        <w:rPr>
+          <w:rStyle w:val="None"/>
+          <w:rFonts w:ascii="Times New Roman" w:hAnsi="Times New Roman" w:hint="default"/>
+          <w:sz w:val="21"/>
+          <w:szCs w:val="21"/>
+          <w:rtl w:val="0"/>
+          <w:lang w:val="en-US"/>
+        </w:rPr>
+        <w:t xml:space="preserve">– </w:t>
+      </w:r>
+      <w:r>
+        <w:rPr>
+          <w:rStyle w:val="None"/>
+          <w:rFonts w:ascii="Times New Roman" w:hAnsi="Times New Roman"/>
+          <w:sz w:val="21"/>
+          <w:szCs w:val="21"/>
+          <w:rtl w:val="0"/>
+        </w:rPr>
+        <w:t>Sept. 2020</w:t>
+      </w:r>
+    </w:p>
+    <w:p>
+      <w:pPr>
+        <w:pStyle w:val="Body"/>
+        <w:spacing w:after="0" w:line="240" w:lineRule="auto"/>
+        <w:rPr>
+          <w:rStyle w:val="None"/>
+          <w:rFonts w:ascii="Times New Roman" w:cs="Times New Roman" w:hAnsi="Times New Roman" w:eastAsia="Times New Roman"/>
+          <w:sz w:val="21"/>
+          <w:szCs w:val="21"/>
+        </w:rPr>
+      </w:pPr>
+      <w:r>
+        <w:rPr>
+          <w:rStyle w:val="None"/>
+          <w:rFonts w:ascii="Times New Roman" w:hAnsi="Times New Roman"/>
+          <w:sz w:val="21"/>
+          <w:szCs w:val="21"/>
+          <w:rtl w:val="0"/>
+          <w:lang w:val="en-US"/>
+        </w:rPr>
+        <w:t>Karat (Fully Remote)</w:t>
+      </w:r>
+    </w:p>
+    <w:p>
+      <w:pPr>
+        <w:pStyle w:val="Body"/>
+        <w:spacing w:after="0" w:line="240" w:lineRule="auto"/>
+        <w:ind w:left="1530" w:hanging="1440"/>
+        <w:rPr>
+          <w:rStyle w:val="None"/>
+          <w:rFonts w:ascii="Times New Roman" w:cs="Times New Roman" w:hAnsi="Times New Roman" w:eastAsia="Times New Roman"/>
+          <w:sz w:val="21"/>
+          <w:szCs w:val="21"/>
+        </w:rPr>
+      </w:pPr>
+    </w:p>
+    <w:p>
+      <w:pPr>
+        <w:pStyle w:val="Body"/>
+        <w:spacing w:after="0" w:line="240" w:lineRule="auto"/>
+        <w:rPr>
+          <w:rStyle w:val="None"/>
+          <w:rFonts w:ascii="Times New Roman" w:cs="Times New Roman" w:hAnsi="Times New Roman" w:eastAsia="Times New Roman"/>
+          <w:sz w:val="21"/>
+          <w:szCs w:val="21"/>
+        </w:rPr>
+      </w:pPr>
+      <w:r>
+        <w:rPr>
+          <w:rStyle w:val="None"/>
+          <w:rFonts w:ascii="Times New Roman" w:hAnsi="Times New Roman"/>
+          <w:i w:val="1"/>
+          <w:iCs w:val="1"/>
+          <w:sz w:val="21"/>
+          <w:szCs w:val="21"/>
+          <w:rtl w:val="0"/>
+          <w:lang w:val="en-US"/>
+        </w:rPr>
+        <w:t>Description:</w:t>
+      </w:r>
+      <w:r>
+        <w:rPr>
+          <w:rStyle w:val="None"/>
+          <w:rFonts w:ascii="Times New Roman" w:hAnsi="Times New Roman"/>
+          <w:sz w:val="21"/>
+          <w:szCs w:val="21"/>
+          <w:rtl w:val="0"/>
+        </w:rPr>
+        <w:t xml:space="preserve"> </w:t>
+        <w:tab/>
+        <w:t xml:space="preserve"> </w:t>
+      </w:r>
+      <w:r>
+        <w:rPr>
+          <w:rStyle w:val="None"/>
+          <w:rFonts w:ascii="Times New Roman" w:hAnsi="Times New Roman"/>
+          <w:sz w:val="21"/>
+          <w:szCs w:val="21"/>
+          <w:rtl w:val="0"/>
+          <w:lang w:val="en-US"/>
+        </w:rPr>
+        <w:t>Lead technical remote interviews for various software companies</w:t>
+      </w:r>
+    </w:p>
+    <w:p>
+      <w:pPr>
+        <w:pStyle w:val="Body"/>
+        <w:spacing w:after="0" w:line="240" w:lineRule="auto"/>
+        <w:rPr>
+          <w:rStyle w:val="None"/>
+          <w:rFonts w:ascii="Times New Roman" w:cs="Times New Roman" w:hAnsi="Times New Roman" w:eastAsia="Times New Roman"/>
+          <w:sz w:val="21"/>
+          <w:szCs w:val="21"/>
+        </w:rPr>
+      </w:pPr>
+      <w:r>
+        <w:rPr>
+          <w:rStyle w:val="None"/>
+          <w:rFonts w:ascii="Times New Roman" w:hAnsi="Times New Roman"/>
+          <w:sz w:val="21"/>
+          <w:szCs w:val="21"/>
+          <w:rtl w:val="0"/>
+        </w:rPr>
+        <w:t xml:space="preserve">     </w:t>
+        <w:tab/>
+        <w:t xml:space="preserve">        </w:t>
+        <w:tab/>
+        <w:tab/>
+        <w:tab/>
+        <w:tab/>
+        <w:tab/>
+        <w:t xml:space="preserve"> </w:t>
+      </w:r>
+    </w:p>
+    <w:p>
+      <w:pPr>
+        <w:pStyle w:val="Body"/>
+        <w:spacing w:after="0" w:line="240" w:lineRule="auto"/>
+        <w:ind w:left="1530" w:hanging="1530"/>
+        <w:rPr>
+          <w:rStyle w:val="None"/>
+          <w:rFonts w:ascii="Times New Roman" w:cs="Times New Roman" w:hAnsi="Times New Roman" w:eastAsia="Times New Roman"/>
+          <w:sz w:val="21"/>
+          <w:szCs w:val="21"/>
+        </w:rPr>
+      </w:pPr>
+      <w:r>
+        <w:rPr>
+          <w:rStyle w:val="None"/>
+          <w:rFonts w:ascii="Times New Roman" w:hAnsi="Times New Roman"/>
+          <w:i w:val="1"/>
+          <w:iCs w:val="1"/>
+          <w:sz w:val="21"/>
+          <w:szCs w:val="21"/>
+          <w:rtl w:val="0"/>
+          <w:lang w:val="en-US"/>
+        </w:rPr>
+        <w:t>Responsibilities:</w:t>
+      </w:r>
+      <w:r>
+        <w:rPr>
+          <w:rStyle w:val="None"/>
+          <w:rFonts w:ascii="Times New Roman" w:hAnsi="Times New Roman"/>
+          <w:sz w:val="21"/>
+          <w:szCs w:val="21"/>
+          <w:rtl w:val="0"/>
+        </w:rPr>
+        <w:t xml:space="preserve">  </w:t>
+      </w:r>
+      <w:r>
+        <w:rPr>
+          <w:rStyle w:val="None"/>
+          <w:rFonts w:ascii="Times New Roman" w:hAnsi="Times New Roman"/>
+          <w:sz w:val="21"/>
+          <w:szCs w:val="21"/>
+          <w:rtl w:val="0"/>
+          <w:lang w:val="en-US"/>
+        </w:rPr>
+        <w:t>Lead technical interviews serving as a subject matter expert in several programming languages.  Assessed code quality in live paired programming sessions.  Managed schedule for conducting remote interviews.</w:t>
+      </w:r>
+    </w:p>
+    <w:p>
+      <w:pPr>
+        <w:pStyle w:val="Body"/>
+        <w:spacing w:after="0" w:line="240" w:lineRule="auto"/>
+        <w:ind w:left="1530" w:hanging="1530"/>
+        <w:rPr>
+          <w:rStyle w:val="None"/>
+          <w:rFonts w:ascii="Times New Roman" w:cs="Times New Roman" w:hAnsi="Times New Roman" w:eastAsia="Times New Roman"/>
+          <w:sz w:val="21"/>
+          <w:szCs w:val="21"/>
+        </w:rPr>
+      </w:pPr>
+    </w:p>
+    <w:p>
+      <w:pPr>
+        <w:pStyle w:val="Body"/>
+        <w:spacing w:after="0" w:line="240" w:lineRule="auto"/>
+        <w:ind w:left="1530" w:hanging="1530"/>
+        <w:rPr>
+          <w:rStyle w:val="None"/>
+          <w:rFonts w:ascii="Times New Roman" w:cs="Times New Roman" w:hAnsi="Times New Roman" w:eastAsia="Times New Roman"/>
+          <w:sz w:val="21"/>
+          <w:szCs w:val="21"/>
+        </w:rPr>
+      </w:pPr>
+    </w:p>
+    <w:p>
+      <w:pPr>
+        <w:pStyle w:val="Body"/>
+        <w:spacing w:after="0" w:line="240" w:lineRule="auto"/>
+        <w:ind w:left="1530" w:hanging="1530"/>
+        <w:rPr>
+          <w:rStyle w:val="None"/>
+          <w:rFonts w:ascii="Times New Roman" w:cs="Times New Roman" w:hAnsi="Times New Roman" w:eastAsia="Times New Roman"/>
+          <w:sz w:val="21"/>
+          <w:szCs w:val="21"/>
+        </w:rPr>
+      </w:pPr>
+    </w:p>
+    <w:p>
+      <w:pPr>
+        <w:pStyle w:val="Body"/>
+        <w:spacing w:after="0" w:line="240" w:lineRule="auto"/>
+        <w:ind w:left="1530" w:hanging="1530"/>
+        <w:rPr>
+          <w:rStyle w:val="None"/>
+          <w:rFonts w:ascii="Times New Roman" w:cs="Times New Roman" w:hAnsi="Times New Roman" w:eastAsia="Times New Roman"/>
+          <w:sz w:val="21"/>
+          <w:szCs w:val="21"/>
+        </w:rPr>
+      </w:pPr>
+    </w:p>
+    <w:p>
+      <w:pPr>
+        <w:pStyle w:val="Body"/>
+        <w:spacing w:after="0" w:line="240" w:lineRule="auto"/>
+        <w:ind w:left="1530" w:hanging="1530"/>
+        <w:rPr>
+          <w:rStyle w:val="None"/>
+          <w:rFonts w:ascii="Times New Roman" w:cs="Times New Roman" w:hAnsi="Times New Roman" w:eastAsia="Times New Roman"/>
+          <w:sz w:val="21"/>
+          <w:szCs w:val="21"/>
+        </w:rPr>
+      </w:pPr>
+    </w:p>
+    <w:p>
+      <w:pPr>
+        <w:pStyle w:val="Body"/>
+        <w:spacing w:after="0" w:line="240" w:lineRule="auto"/>
+        <w:ind w:left="1530" w:hanging="1530"/>
+        <w:rPr>
+          <w:rStyle w:val="None"/>
+          <w:rFonts w:ascii="Times New Roman" w:cs="Times New Roman" w:hAnsi="Times New Roman" w:eastAsia="Times New Roman"/>
+          <w:sz w:val="21"/>
+          <w:szCs w:val="21"/>
+        </w:rPr>
+      </w:pPr>
+    </w:p>
+    <w:p>
+      <w:pPr>
+        <w:pStyle w:val="Body"/>
+        <w:spacing w:after="0" w:line="240" w:lineRule="auto"/>
+        <w:ind w:left="1530" w:hanging="1530"/>
         <w:rPr>
           <w:rStyle w:val="None"/>
           <w:rFonts w:ascii="Times New Roman" w:cs="Times New Roman" w:hAnsi="Times New Roman" w:eastAsia="Times New Roman"/>
@@ -1920,8 +2323,6 @@
           <w:dstrike w:val="0"/>
           <w:outline w:val="0"/>
           <w:color w:val="000000"/>
-          <w:sz w:val="21"/>
-          <w:szCs w:val="21"/>
           <w:u w:val="none" w:color="000000"/>
           <w:shd w:val="nil" w:color="auto" w:fill="auto"/>
           <w:vertAlign w:val="baseline"/>
@@ -3691,49 +4092,6 @@
         </w:rPr>
         <w:t>Increased engineering output and corporate profits through training and supervision of new employees.</w:t>
       </w:r>
-    </w:p>
-    <w:p>
-      <w:pPr>
-        <w:pStyle w:val="Body"/>
-        <w:spacing w:after="0" w:line="240" w:lineRule="auto"/>
-      </w:pPr>
-      <w:r>
-        <w:rPr>
-          <w:rStyle w:val="None"/>
-          <w:rFonts w:ascii="Arial Unicode MS" w:cs="Arial Unicode MS" w:hAnsi="Arial Unicode MS" w:eastAsia="Arial Unicode MS"/>
-          <w:b w:val="0"/>
-          <w:bCs w:val="0"/>
-          <w:i w:val="0"/>
-          <w:iCs w:val="0"/>
-        </w:rPr>
-        <w:br w:type="page"/>
-      </w:r>
-    </w:p>
-    <w:p>
-      <w:pPr>
-        <w:pStyle w:val="Body"/>
-        <w:spacing w:after="0" w:line="240" w:lineRule="auto"/>
-        <w:rPr>
-          <w:rStyle w:val="None"/>
-          <w:rFonts w:ascii="Times New Roman" w:cs="Times New Roman" w:hAnsi="Times New Roman" w:eastAsia="Times New Roman"/>
-          <w:sz w:val="8"/>
-          <w:szCs w:val="8"/>
-        </w:rPr>
-      </w:pPr>
-    </w:p>
-    <w:p>
-      <w:pPr>
-        <w:pStyle w:val="Body"/>
-        <w:spacing w:after="0" w:line="240" w:lineRule="auto"/>
-        <w:rPr>
-          <w:rStyle w:val="None"/>
-          <w:rFonts w:ascii="Times New Roman" w:cs="Times New Roman" w:hAnsi="Times New Roman" w:eastAsia="Times New Roman"/>
-          <w:b w:val="1"/>
-          <w:bCs w:val="1"/>
-          <w:sz w:val="8"/>
-          <w:szCs w:val="8"/>
-        </w:rPr>
-      </w:pPr>
     </w:p>
     <w:p>
       <w:pPr>

</xml_diff>

<commit_message>
feat(certs): updates certs folder, modifies resume skills
</commit_message>
<xml_diff>
--- a/word_files/Brad Tudor - Resume.docx
+++ b/word_files/Brad Tudor - Resume.docx
@@ -778,7 +778,7 @@
           <w:rtl w:val="0"/>
           <w:lang w:val="en-US"/>
         </w:rPr>
-        <w:t>Machine Learning - Node - Apollo - Axios - HTTP - JWT - Express - Agenda</w:t>
+        <w:t>Machine Learning - Node - Apollo - Axios - HTTP - JWT - Express - Agenda - WebSockets</w:t>
       </w:r>
     </w:p>
     <w:p>
@@ -817,7 +817,7 @@
           <w:rtl w:val="0"/>
           <w:lang w:val="en-US"/>
         </w:rPr>
-        <w:t xml:space="preserve">MongoDB / Mongoose - Neo4j - Cypher </w:t>
+        <w:t xml:space="preserve">MongoDB / Mongoose - Neo4j - Cypher - Redis - BigQuery </w:t>
       </w:r>
       <w:r>
         <w:rPr>
@@ -945,7 +945,7 @@
           <w:rtl w:val="0"/>
           <w:lang w:val="en-US"/>
         </w:rPr>
-        <w:t>Basecamp - Trello - Notion - Storybook</w:t>
+        <w:t>Basecamp - Trello - Notion - Storybook - Figma</w:t>
       </w:r>
     </w:p>
     <w:p>

</xml_diff>